<commit_message>
Correción dos de capitulos y modificación de capítulo 7
</commit_message>
<xml_diff>
--- a/Capitulo4.docx
+++ b/Capitulo4.docx
@@ -85,7 +85,7 @@
         <w:rPr>
           <w:rFonts w:ascii="Arial" w:hAnsi="Arial" w:cs="Arial"/>
         </w:rPr>
-        <w:t xml:space="preserve">Cuando se habla de un proceso estocástico es necesario resolver la ecuación de movimiento haciendo uso de la estadística y la probabilidad. Es común obtener la respuesta en el dominio de la frecuencia, por lo que para </w:t>
+        <w:t xml:space="preserve">Cuando el comportamiento de un fenómeno físico está regido por un proceso estocástico es necesario resolver la ecuación de movimiento haciendo uso de la estadística y la probabilidad. Es común obtener la respuesta en el dominio de la frecuencia, por lo que para </w:t>
       </w:r>
       <w:r>
         <w:rPr>
@@ -145,7 +145,19 @@
         <w:rPr>
           <w:rFonts w:ascii="Arial" w:hAnsi="Arial" w:cs="Arial"/>
         </w:rPr>
-        <w:t>a ecuación (4.1) se muestra la ecuación de movimiento</w:t>
+        <w:t xml:space="preserve">a </w:t>
+      </w:r>
+      <w:r>
+        <w:rPr>
+          <w:rFonts w:ascii="Arial" w:hAnsi="Arial" w:cs="Arial"/>
+        </w:rPr>
+        <w:t>expresión</w:t>
+      </w:r>
+      <w:r>
+        <w:rPr>
+          <w:rFonts w:ascii="Arial" w:hAnsi="Arial" w:cs="Arial"/>
+        </w:rPr>
+        <w:t xml:space="preserve"> (4.1) se muestra la ecuación de movimiento</w:t>
       </w:r>
       <w:r>
         <w:rPr>
@@ -201,9 +213,9 @@
             </w:pPr>
             <w:r>
               <w:rPr>
-                <w:position w:val="-10"/>
-              </w:rPr>
-              <w:object w:dxaOrig="1620" w:dyaOrig="320">
+                <w:position w:val="-12"/>
+              </w:rPr>
+              <w:object w:dxaOrig="2680" w:dyaOrig="360">
                 <v:shapetype id="_x0000_t75" coordsize="21600,21600" o:spt="75" o:preferrelative="t" path="m@4@5l@4@11@9@11@9@5xe" filled="f" stroked="f">
                   <v:stroke joinstyle="miter"/>
                   <v:formulas>
@@ -223,10 +235,10 @@
                   <v:path o:extrusionok="f" gradientshapeok="t" o:connecttype="rect"/>
                   <o:lock v:ext="edit" aspectratio="t"/>
                 </v:shapetype>
-                <v:shape id="_x0000_i1025" type="#_x0000_t75" style="width:80.75pt;height:16.3pt" o:ole="">
+                <v:shape id="_x0000_i1025" type="#_x0000_t75" style="width:134pt;height:18.15pt" o:ole="">
                   <v:imagedata r:id="rId8" o:title=""/>
                 </v:shape>
-                <o:OLEObject Type="Embed" ProgID="Equation.DSMT4" ShapeID="_x0000_i1025" DrawAspect="Content" ObjectID="_1591342266" r:id="rId9"/>
+                <o:OLEObject Type="Embed" ProgID="Equation.DSMT4" ShapeID="_x0000_i1025" DrawAspect="Content" ObjectID="_1595159787" r:id="rId9"/>
               </w:object>
             </w:r>
             <w:bookmarkEnd w:id="0"/>
@@ -303,7 +315,7 @@
           <v:shape id="_x0000_i1026" type="#_x0000_t75" style="width:11.9pt;height:10pt" o:ole="">
             <v:imagedata r:id="rId10" o:title=""/>
           </v:shape>
-          <o:OLEObject Type="Embed" ProgID="Equation.DSMT4" ShapeID="_x0000_i1026" DrawAspect="Content" ObjectID="_1591342267" r:id="rId11"/>
+          <o:OLEObject Type="Embed" ProgID="Equation.DSMT4" ShapeID="_x0000_i1026" DrawAspect="Content" ObjectID="_1595159788" r:id="rId11"/>
         </w:object>
       </w:r>
       <w:r>
@@ -317,10 +329,10 @@
           <w:position w:val="-6"/>
         </w:rPr>
         <w:object w:dxaOrig="180" w:dyaOrig="200">
-          <v:shape id="_x0000_i1027" type="#_x0000_t75" style="width:8.75pt;height:10pt" o:ole="">
+          <v:shape id="_x0000_i1027" type="#_x0000_t75" style="width:10pt;height:10pt" o:ole="">
             <v:imagedata r:id="rId12" o:title=""/>
           </v:shape>
-          <o:OLEObject Type="Embed" ProgID="Equation.DSMT4" ShapeID="_x0000_i1027" DrawAspect="Content" ObjectID="_1591342268" r:id="rId13"/>
+          <o:OLEObject Type="Embed" ProgID="Equation.DSMT4" ShapeID="_x0000_i1027" DrawAspect="Content" ObjectID="_1595159789" r:id="rId13"/>
         </w:object>
       </w:r>
       <w:r>
@@ -346,10 +358,10 @@
           <w:position w:val="-6"/>
         </w:rPr>
         <w:object w:dxaOrig="200" w:dyaOrig="260">
-          <v:shape id="_x0000_i1028" type="#_x0000_t75" style="width:10pt;height:12.5pt" o:ole="">
+          <v:shape id="_x0000_i1028" type="#_x0000_t75" style="width:10pt;height:11.9pt" o:ole="">
             <v:imagedata r:id="rId14" o:title=""/>
           </v:shape>
-          <o:OLEObject Type="Embed" ProgID="Equation.DSMT4" ShapeID="_x0000_i1028" DrawAspect="Content" ObjectID="_1591342269" r:id="rId15"/>
+          <o:OLEObject Type="Embed" ProgID="Equation.DSMT4" ShapeID="_x0000_i1028" DrawAspect="Content" ObjectID="_1595159790" r:id="rId15"/>
         </w:object>
       </w:r>
       <w:r>
@@ -372,13 +384,13 @@
       </w:r>
       <w:r>
         <w:rPr>
-          <w:position w:val="-10"/>
-        </w:rPr>
-        <w:object w:dxaOrig="340" w:dyaOrig="320">
-          <v:shape id="_x0000_i1029" type="#_x0000_t75" style="width:16.9pt;height:16.3pt" o:ole="">
+          <w:position w:val="-12"/>
+        </w:rPr>
+        <w:object w:dxaOrig="620" w:dyaOrig="360">
+          <v:shape id="_x0000_i1029" type="#_x0000_t75" style="width:31.95pt;height:18.15pt" o:ole="">
             <v:imagedata r:id="rId16" o:title=""/>
           </v:shape>
-          <o:OLEObject Type="Embed" ProgID="Equation.DSMT4" ShapeID="_x0000_i1029" DrawAspect="Content" ObjectID="_1591342270" r:id="rId17"/>
+          <o:OLEObject Type="Embed" ProgID="Equation.DSMT4" ShapeID="_x0000_i1029" DrawAspect="Content" ObjectID="_1595159791" r:id="rId17"/>
         </w:object>
       </w:r>
       <w:r>
@@ -419,13 +431,13 @@
       </w:r>
       <w:r>
         <w:rPr>
-          <w:position w:val="-4"/>
-        </w:rPr>
-        <w:object w:dxaOrig="180" w:dyaOrig="180">
-          <v:shape id="_x0000_i1030" type="#_x0000_t75" style="width:8.75pt;height:8.75pt" o:ole="">
+          <w:position w:val="-12"/>
+        </w:rPr>
+        <w:object w:dxaOrig="440" w:dyaOrig="360">
+          <v:shape id="_x0000_i1030" type="#_x0000_t75" style="width:21.9pt;height:18.15pt" o:ole="">
             <v:imagedata r:id="rId18" o:title=""/>
           </v:shape>
-          <o:OLEObject Type="Embed" ProgID="Equation.DSMT4" ShapeID="_x0000_i1030" DrawAspect="Content" ObjectID="_1591342271" r:id="rId19"/>
+          <o:OLEObject Type="Embed" ProgID="Equation.DSMT4" ShapeID="_x0000_i1030" DrawAspect="Content" ObjectID="_1595159792" r:id="rId19"/>
         </w:object>
       </w:r>
       <w:r>
@@ -452,7 +464,7 @@
         <w:rPr>
           <w:rFonts w:ascii="Arial" w:hAnsi="Arial" w:cs="Arial"/>
         </w:rPr>
-        <w:t>La fuerza debido al viento es aleatoria por lo que la respuesta también lo es, como se muestra en la ecuación (4.2).</w:t>
+        <w:t>Considerando que la fuerza debido al viento es aleatoria la respuesta también lo es, como se muestra en la ecuación (4.2).</w:t>
       </w:r>
     </w:p>
     <w:tbl>
@@ -507,7 +519,7 @@
                 <v:shape id="_x0000_i1031" type="#_x0000_t75" style="width:103.95pt;height:16.3pt" o:ole="">
                   <v:imagedata r:id="rId20" o:title=""/>
                 </v:shape>
-                <o:OLEObject Type="Embed" ProgID="Equation.DSMT4" ShapeID="_x0000_i1031" DrawAspect="Content" ObjectID="_1591342272" r:id="rId21"/>
+                <o:OLEObject Type="Embed" ProgID="Equation.DSMT4" ShapeID="_x0000_i1031" DrawAspect="Content" ObjectID="_1595159793" r:id="rId21"/>
               </w:object>
             </w:r>
           </w:p>
@@ -523,10 +535,10 @@
                 <w:position w:val="-10"/>
               </w:rPr>
               <w:object w:dxaOrig="2140" w:dyaOrig="320">
-                <v:shape id="_x0000_i1032" type="#_x0000_t75" style="width:106.45pt;height:16.3pt" o:ole="">
+                <v:shape id="_x0000_i1032" type="#_x0000_t75" style="width:105.8pt;height:16.3pt" o:ole="">
                   <v:imagedata r:id="rId22" o:title=""/>
                 </v:shape>
-                <o:OLEObject Type="Embed" ProgID="Equation.DSMT4" ShapeID="_x0000_i1032" DrawAspect="Content" ObjectID="_1591342273" r:id="rId23"/>
+                <o:OLEObject Type="Embed" ProgID="Equation.DSMT4" ShapeID="_x0000_i1032" DrawAspect="Content" ObjectID="_1595159794" r:id="rId23"/>
               </w:object>
             </w:r>
           </w:p>
@@ -584,13 +596,293 @@
       </w:r>
       <w:r>
         <w:rPr>
+          <w:position w:val="-12"/>
+        </w:rPr>
+        <w:object w:dxaOrig="499" w:dyaOrig="360">
+          <v:shape id="_x0000_i1033" type="#_x0000_t75" style="width:23.8pt;height:18.15pt" o:ole="">
+            <v:imagedata r:id="rId24" o:title=""/>
+          </v:shape>
+          <o:OLEObject Type="Embed" ProgID="Equation.DSMT4" ShapeID="_x0000_i1033" DrawAspect="Content" ObjectID="_1595159795" r:id="rId25"/>
+        </w:object>
+      </w:r>
+      <w:r>
+        <w:rPr>
+          <w:rFonts w:ascii="Arial" w:hAnsi="Arial" w:cs="Arial"/>
+        </w:rPr>
+        <w:t xml:space="preserve"> y </w:t>
+      </w:r>
+      <w:r>
+        <w:rPr>
+          <w:position w:val="-12"/>
+        </w:rPr>
+        <w:object w:dxaOrig="520" w:dyaOrig="360">
+          <v:shape id="_x0000_i1034" type="#_x0000_t75" style="width:26.3pt;height:18.15pt" o:ole="">
+            <v:imagedata r:id="rId26" o:title=""/>
+          </v:shape>
+          <o:OLEObject Type="Embed" ProgID="Equation.DSMT4" ShapeID="_x0000_i1034" DrawAspect="Content" ObjectID="_1595159796" r:id="rId27"/>
+        </w:object>
+      </w:r>
+      <w:r>
+        <w:rPr>
+          <w:rFonts w:ascii="Arial" w:hAnsi="Arial" w:cs="Arial"/>
+        </w:rPr>
+        <w:t xml:space="preserve"> son los valores medios de la respuesta y la carga, respectivamente; y </w:t>
+      </w:r>
+      <w:r>
+        <w:rPr>
+          <w:position w:val="-10"/>
+        </w:rPr>
+        <w:object w:dxaOrig="580" w:dyaOrig="300">
+          <v:shape id="_x0000_i1035" type="#_x0000_t75" style="width:28.15pt;height:13.75pt" o:ole="">
+            <v:imagedata r:id="rId28" o:title=""/>
+          </v:shape>
+          <o:OLEObject Type="Embed" ProgID="Equation.DSMT4" ShapeID="_x0000_i1035" DrawAspect="Content" ObjectID="_1595159797" r:id="rId29"/>
+        </w:object>
+      </w:r>
+      <w:r>
+        <w:rPr>
+          <w:rFonts w:ascii="Arial" w:hAnsi="Arial" w:cs="Arial"/>
+        </w:rPr>
+        <w:t xml:space="preserve"> </w:t>
+      </w:r>
+      <w:proofErr w:type="spellStart"/>
+      <w:r>
+        <w:rPr>
+          <w:rFonts w:ascii="Arial" w:hAnsi="Arial" w:cs="Arial"/>
+        </w:rPr>
+        <w:t>y</w:t>
+      </w:r>
+      <w:proofErr w:type="spellEnd"/>
+      <w:r>
+        <w:rPr>
+          <w:rFonts w:ascii="Arial" w:hAnsi="Arial" w:cs="Arial"/>
+        </w:rPr>
+        <w:t xml:space="preserve"> </w:t>
+      </w:r>
+      <w:r>
+        <w:rPr>
+          <w:position w:val="-10"/>
+        </w:rPr>
+        <w:object w:dxaOrig="600" w:dyaOrig="300">
+          <v:shape id="_x0000_i1036" type="#_x0000_t75" style="width:30.05pt;height:13.75pt" o:ole="">
+            <v:imagedata r:id="rId30" o:title=""/>
+          </v:shape>
+          <o:OLEObject Type="Embed" ProgID="Equation.DSMT4" ShapeID="_x0000_i1036" DrawAspect="Content" ObjectID="_1595159798" r:id="rId31"/>
+        </w:object>
+      </w:r>
+      <w:r>
+        <w:rPr>
+          <w:rFonts w:ascii="Arial" w:hAnsi="Arial" w:cs="Arial"/>
+        </w:rPr>
+        <w:t xml:space="preserve"> son sus componentes aleatorias. </w:t>
+      </w:r>
+    </w:p>
+    <w:p>
+      <w:pPr>
+        <w:jc w:val="both"/>
+        <w:rPr>
+          <w:rFonts w:ascii="Arial" w:hAnsi="Arial" w:cs="Arial"/>
+        </w:rPr>
+      </w:pPr>
+      <w:r>
+        <w:rPr>
+          <w:rFonts w:ascii="Arial" w:hAnsi="Arial" w:cs="Arial"/>
+        </w:rPr>
+        <w:t xml:space="preserve">La fuerza </w:t>
+      </w:r>
+      <w:r>
+        <w:rPr>
+          <w:position w:val="-12"/>
+        </w:rPr>
+        <w:object w:dxaOrig="639" w:dyaOrig="360">
+          <v:shape id="_x0000_i1106" type="#_x0000_t75" style="width:32.55pt;height:18.15pt" o:ole="">
+            <v:imagedata r:id="rId32" o:title=""/>
+          </v:shape>
+          <o:OLEObject Type="Embed" ProgID="Equation.DSMT4" ShapeID="_x0000_i1106" DrawAspect="Content" ObjectID="_1595159799" r:id="rId33"/>
+        </w:object>
+      </w:r>
+      <w:r>
+        <w:rPr>
+          <w:rFonts w:ascii="Arial" w:hAnsi="Arial" w:cs="Arial"/>
+        </w:rPr>
+        <w:t xml:space="preserve"> se puede separar en dos variables como se muestra en la ecuación (4.3). </w:t>
+      </w:r>
+      <w:r>
+        <w:rPr>
+          <w:position w:val="-10"/>
+        </w:rPr>
+        <w:object w:dxaOrig="600" w:dyaOrig="320">
+          <v:shape id="_x0000_i1107" type="#_x0000_t75" style="width:30.05pt;height:15.05pt" o:ole="">
+            <v:imagedata r:id="rId34" o:title=""/>
+          </v:shape>
+          <o:OLEObject Type="Embed" ProgID="Equation.DSMT4" ShapeID="_x0000_i1107" DrawAspect="Content" ObjectID="_1595159800" r:id="rId35"/>
+        </w:object>
+      </w:r>
+      <w:r>
+        <w:rPr>
+          <w:rFonts w:ascii="Arial" w:hAnsi="Arial" w:cs="Arial"/>
+        </w:rPr>
+        <w:t xml:space="preserve"> </w:t>
+      </w:r>
+      <w:proofErr w:type="gramStart"/>
+      <w:r>
+        <w:rPr>
+          <w:rFonts w:ascii="Arial" w:hAnsi="Arial" w:cs="Arial"/>
+        </w:rPr>
+        <w:t>es</w:t>
+      </w:r>
+      <w:proofErr w:type="gramEnd"/>
+      <w:r>
+        <w:rPr>
+          <w:rFonts w:ascii="Arial" w:hAnsi="Arial" w:cs="Arial"/>
+        </w:rPr>
+        <w:t xml:space="preserve"> la fuerza debido al viento directamente y </w:t>
+      </w:r>
+      <w:r>
+        <w:rPr>
+          <w:position w:val="-10"/>
+        </w:rPr>
+        <w:object w:dxaOrig="1300" w:dyaOrig="320">
+          <v:shape id="_x0000_i1037" type="#_x0000_t75" style="width:65.75pt;height:16.3pt" o:ole="">
+            <v:imagedata r:id="rId36" o:title=""/>
+          </v:shape>
+          <o:OLEObject Type="Embed" ProgID="Equation.DSMT4" ShapeID="_x0000_i1037" DrawAspect="Content" ObjectID="_1595159801" r:id="rId37"/>
+        </w:object>
+      </w:r>
+      <w:r>
+        <w:rPr>
+          <w:rFonts w:ascii="Arial" w:hAnsi="Arial" w:cs="Arial"/>
+        </w:rPr>
+        <w:t xml:space="preserve"> debido a la interacción con la estructura.</w:t>
+      </w:r>
+    </w:p>
+    <w:tbl>
+      <w:tblPr>
+        <w:tblStyle w:val="Tablaconcuadrcula"/>
+        <w:tblW w:w="0" w:type="auto"/>
+        <w:tblBorders>
+          <w:top w:val="none" w:sz="0" w:space="0" w:color="auto"/>
+          <w:left w:val="none" w:sz="0" w:space="0" w:color="auto"/>
+          <w:bottom w:val="none" w:sz="0" w:space="0" w:color="auto"/>
+          <w:right w:val="none" w:sz="0" w:space="0" w:color="auto"/>
+          <w:insideH w:val="none" w:sz="0" w:space="0" w:color="auto"/>
+          <w:insideV w:val="none" w:sz="0" w:space="0" w:color="auto"/>
+        </w:tblBorders>
+        <w:tblLook w:val="04A0" w:firstRow="1" w:lastRow="0" w:firstColumn="1" w:lastColumn="0" w:noHBand="0" w:noVBand="1"/>
+      </w:tblPr>
+      <w:tblGrid>
+        <w:gridCol w:w="2992"/>
+        <w:gridCol w:w="3035"/>
+        <w:gridCol w:w="2993"/>
+      </w:tblGrid>
+      <w:tr>
+        <w:tc>
+          <w:tcPr>
+            <w:tcW w:w="2992" w:type="dxa"/>
+          </w:tcPr>
+          <w:p>
+            <w:pPr>
+              <w:jc w:val="both"/>
+              <w:rPr>
+                <w:rFonts w:ascii="Arial" w:hAnsi="Arial" w:cs="Arial"/>
+              </w:rPr>
+            </w:pPr>
+          </w:p>
+        </w:tc>
+        <w:tc>
+          <w:tcPr>
+            <w:tcW w:w="2993" w:type="dxa"/>
+          </w:tcPr>
+          <w:p>
+            <w:pPr>
+              <w:jc w:val="both"/>
+              <w:rPr>
+                <w:rFonts w:ascii="Arial" w:hAnsi="Arial" w:cs="Arial"/>
+              </w:rPr>
+            </w:pPr>
+            <w:r>
+              <w:rPr>
+                <w:position w:val="-12"/>
+              </w:rPr>
+              <w:object w:dxaOrig="2799" w:dyaOrig="360">
+                <v:shape id="_x0000_i1105" type="#_x0000_t75" style="width:140.85pt;height:18.15pt" o:ole="">
+                  <v:imagedata r:id="rId38" o:title=""/>
+                </v:shape>
+                <o:OLEObject Type="Embed" ProgID="Equation.DSMT4" ShapeID="_x0000_i1105" DrawAspect="Content" ObjectID="_1595159802" r:id="rId39"/>
+              </w:object>
+            </w:r>
+          </w:p>
+        </w:tc>
+        <w:tc>
+          <w:tcPr>
+            <w:tcW w:w="2993" w:type="dxa"/>
+            <w:vAlign w:val="center"/>
+          </w:tcPr>
+          <w:p>
+            <w:pPr>
+              <w:jc w:val="right"/>
+              <w:rPr>
+                <w:rFonts w:ascii="Arial" w:hAnsi="Arial" w:cs="Arial"/>
+              </w:rPr>
+            </w:pPr>
+            <w:r>
+              <w:rPr>
+                <w:rFonts w:ascii="Arial" w:hAnsi="Arial" w:cs="Arial"/>
+              </w:rPr>
+              <w:t>(4.3)</w:t>
+            </w:r>
+          </w:p>
+        </w:tc>
+      </w:tr>
+    </w:tbl>
+    <w:p>
+      <w:pPr>
+        <w:jc w:val="both"/>
+        <w:rPr>
+          <w:rFonts w:ascii="Arial" w:hAnsi="Arial" w:cs="Arial"/>
+        </w:rPr>
+      </w:pPr>
+    </w:p>
+    <w:p>
+      <w:pPr>
+        <w:jc w:val="both"/>
+        <w:rPr>
+          <w:rFonts w:ascii="Arial" w:hAnsi="Arial" w:cs="Arial"/>
+        </w:rPr>
+      </w:pPr>
+      <w:r>
+        <w:rPr>
+          <w:rFonts w:ascii="Arial" w:hAnsi="Arial" w:cs="Arial"/>
+        </w:rPr>
+        <w:lastRenderedPageBreak/>
+        <w:t xml:space="preserve">Cuando se representa de forma matricial la ecuación de equilibrio dinámico, los valores de la ecuación (4.1) deben tener las componentes en las direcciones deseadas, generalmente, se consideran la dirección </w:t>
+      </w:r>
+      <w:r>
+        <w:rPr>
+          <w:position w:val="-10"/>
+        </w:rPr>
+        <w:object w:dxaOrig="200" w:dyaOrig="240">
+          <v:shape id="_x0000_i1038" type="#_x0000_t75" style="width:10pt;height:11.9pt" o:ole="">
+            <v:imagedata r:id="rId40" o:title=""/>
+          </v:shape>
+          <o:OLEObject Type="Embed" ProgID="Equation.DSMT4" ShapeID="_x0000_i1038" DrawAspect="Content" ObjectID="_1595159803" r:id="rId41"/>
+        </w:object>
+      </w:r>
+      <w:r>
+        <w:rPr>
+          <w:rFonts w:ascii="Arial" w:hAnsi="Arial" w:cs="Arial"/>
+        </w:rPr>
+        <w:t xml:space="preserve">, </w:t>
+      </w:r>
+      <w:r>
+        <w:rPr>
           <w:position w:val="-4"/>
         </w:rPr>
-        <w:object w:dxaOrig="200" w:dyaOrig="240">
-          <v:shape id="_x0000_i1033" type="#_x0000_t75" style="width:10pt;height:11.9pt" o:ole="">
-            <v:imagedata r:id="rId24" o:title=""/>
-          </v:shape>
-          <o:OLEObject Type="Embed" ProgID="Equation.DSMT4" ShapeID="_x0000_i1033" DrawAspect="Content" ObjectID="_1591342274" r:id="rId25"/>
+        <w:object w:dxaOrig="180" w:dyaOrig="180">
+          <v:shape id="_x0000_i1039" type="#_x0000_t75" style="width:10pt;height:10pt" o:ole="">
+            <v:imagedata r:id="rId42" o:title=""/>
+          </v:shape>
+          <o:OLEObject Type="Embed" ProgID="Equation.DSMT4" ShapeID="_x0000_i1039" DrawAspect="Content" ObjectID="_1595159804" r:id="rId43"/>
         </w:object>
       </w:r>
       <w:r>
@@ -601,147 +893,112 @@
       </w:r>
       <w:r>
         <w:rPr>
-          <w:position w:val="-10"/>
-        </w:rPr>
-        <w:object w:dxaOrig="200" w:dyaOrig="300">
-          <v:shape id="_x0000_i1034" type="#_x0000_t75" style="width:10pt;height:15.05pt" o:ole="">
-            <v:imagedata r:id="rId26" o:title=""/>
-          </v:shape>
-          <o:OLEObject Type="Embed" ProgID="Equation.DSMT4" ShapeID="_x0000_i1034" DrawAspect="Content" ObjectID="_1591342275" r:id="rId27"/>
-        </w:object>
-      </w:r>
-      <w:r>
-        <w:rPr>
-          <w:rFonts w:ascii="Arial" w:hAnsi="Arial" w:cs="Arial"/>
-        </w:rPr>
-        <w:t xml:space="preserve"> son los valores medios de la respuesta y la carga, respectivamente; y </w:t>
-      </w:r>
-      <w:r>
-        <w:rPr>
-          <w:position w:val="-10"/>
-        </w:rPr>
-        <w:object w:dxaOrig="580" w:dyaOrig="300">
-          <v:shape id="_x0000_i1035" type="#_x0000_t75" style="width:28.8pt;height:15.05pt" o:ole="">
-            <v:imagedata r:id="rId28" o:title=""/>
-          </v:shape>
-          <o:OLEObject Type="Embed" ProgID="Equation.DSMT4" ShapeID="_x0000_i1035" DrawAspect="Content" ObjectID="_1591342276" r:id="rId29"/>
-        </w:object>
-      </w:r>
-      <w:r>
-        <w:rPr>
-          <w:rFonts w:ascii="Arial" w:hAnsi="Arial" w:cs="Arial"/>
-        </w:rPr>
-        <w:t xml:space="preserve"> </w:t>
-      </w:r>
-      <w:proofErr w:type="spellStart"/>
-      <w:r>
-        <w:rPr>
-          <w:rFonts w:ascii="Arial" w:hAnsi="Arial" w:cs="Arial"/>
-        </w:rPr>
-        <w:t>y</w:t>
-      </w:r>
-      <w:proofErr w:type="spellEnd"/>
-      <w:r>
-        <w:rPr>
-          <w:rFonts w:ascii="Arial" w:hAnsi="Arial" w:cs="Arial"/>
-        </w:rPr>
-        <w:t xml:space="preserve"> </w:t>
-      </w:r>
-      <w:r>
-        <w:rPr>
-          <w:position w:val="-10"/>
-        </w:rPr>
-        <w:object w:dxaOrig="600" w:dyaOrig="300">
-          <v:shape id="_x0000_i1036" type="#_x0000_t75" style="width:30.05pt;height:15.05pt" o:ole="">
-            <v:imagedata r:id="rId30" o:title=""/>
-          </v:shape>
-          <o:OLEObject Type="Embed" ProgID="Equation.DSMT4" ShapeID="_x0000_i1036" DrawAspect="Content" ObjectID="_1591342277" r:id="rId31"/>
-        </w:object>
-      </w:r>
-      <w:r>
-        <w:rPr>
-          <w:rFonts w:ascii="Arial" w:hAnsi="Arial" w:cs="Arial"/>
-        </w:rPr>
-        <w:t xml:space="preserve"> son sus componentes aleatorias.</w:t>
-      </w:r>
-    </w:p>
-    <w:p>
-      <w:pPr>
-        <w:jc w:val="both"/>
-        <w:rPr>
-          <w:rFonts w:ascii="Arial" w:hAnsi="Arial" w:cs="Arial"/>
-        </w:rPr>
-      </w:pPr>
-      <w:r>
-        <w:rPr>
-          <w:rFonts w:ascii="Arial" w:hAnsi="Arial" w:cs="Arial"/>
-        </w:rPr>
-        <w:t xml:space="preserve">La fuerza </w:t>
-      </w:r>
-      <w:r>
-        <w:rPr>
-          <w:position w:val="-10"/>
-        </w:rPr>
-        <w:object w:dxaOrig="340" w:dyaOrig="320">
-          <v:shape id="_x0000_i1037" type="#_x0000_t75" style="width:16.9pt;height:16.3pt" o:ole="">
-            <v:imagedata r:id="rId32" o:title=""/>
-          </v:shape>
-          <o:OLEObject Type="Embed" ProgID="Equation.DSMT4" ShapeID="_x0000_i1037" DrawAspect="Content" ObjectID="_1591342278" r:id="rId33"/>
-        </w:object>
-      </w:r>
-      <w:r>
-        <w:rPr>
-          <w:rFonts w:ascii="Arial" w:hAnsi="Arial" w:cs="Arial"/>
-        </w:rPr>
-        <w:t xml:space="preserve"> se puede separar en dos variables como se muestra en la ecuación (4.3). </w:t>
-      </w:r>
-      <w:r>
-        <w:rPr>
-          <w:position w:val="-10"/>
-        </w:rPr>
-        <w:object w:dxaOrig="600" w:dyaOrig="300">
-          <v:shape id="_x0000_i1038" type="#_x0000_t75" style="width:30.05pt;height:15.05pt" o:ole="">
-            <v:imagedata r:id="rId34" o:title=""/>
-          </v:shape>
-          <o:OLEObject Type="Embed" ProgID="Equation.DSMT4" ShapeID="_x0000_i1038" DrawAspect="Content" ObjectID="_1591342279" r:id="rId35"/>
-        </w:object>
-      </w:r>
-      <w:r>
-        <w:rPr>
-          <w:rFonts w:ascii="Arial" w:hAnsi="Arial" w:cs="Arial"/>
-        </w:rPr>
-        <w:t xml:space="preserve"> </w:t>
-      </w:r>
-      <w:proofErr w:type="gramStart"/>
-      <w:r>
-        <w:rPr>
-          <w:rFonts w:ascii="Arial" w:hAnsi="Arial" w:cs="Arial"/>
-        </w:rPr>
-        <w:t>es</w:t>
-      </w:r>
-      <w:proofErr w:type="gramEnd"/>
-      <w:r>
-        <w:rPr>
-          <w:rFonts w:ascii="Arial" w:hAnsi="Arial" w:cs="Arial"/>
-        </w:rPr>
-        <w:t xml:space="preserve"> la fuerza debido al viento directamente y </w:t>
-      </w:r>
-      <w:r>
-        <w:rPr>
-          <w:position w:val="-10"/>
-        </w:rPr>
-        <w:object w:dxaOrig="1300" w:dyaOrig="320">
-          <v:shape id="_x0000_i1039" type="#_x0000_t75" style="width:65.1pt;height:16.3pt" o:ole="">
-            <v:imagedata r:id="rId36" o:title=""/>
-          </v:shape>
-          <o:OLEObject Type="Embed" ProgID="Equation.DSMT4" ShapeID="_x0000_i1039" DrawAspect="Content" ObjectID="_1591342280" r:id="rId37"/>
-        </w:object>
-      </w:r>
-      <w:r>
-        <w:rPr>
-          <w:rFonts w:ascii="Arial" w:hAnsi="Arial" w:cs="Arial"/>
-        </w:rPr>
-        <w:t xml:space="preserve"> debido a la interacción con la estructura.</w:t>
+          <w:position w:val="-6"/>
+        </w:rPr>
+        <w:object w:dxaOrig="200" w:dyaOrig="260">
+          <v:shape id="_x0000_i1040" type="#_x0000_t75" style="width:10pt;height:11.9pt" o:ole="">
+            <v:imagedata r:id="rId44" o:title=""/>
+          </v:shape>
+          <o:OLEObject Type="Embed" ProgID="Equation.DSMT4" ShapeID="_x0000_i1040" DrawAspect="Content" ObjectID="_1595159805" r:id="rId45"/>
+        </w:object>
+      </w:r>
+      <w:r>
+        <w:rPr>
+          <w:rFonts w:ascii="Arial" w:hAnsi="Arial" w:cs="Arial"/>
+        </w:rPr>
+        <w:t xml:space="preserve"> que corresponden a las direcciones mostradas en la Figura 4.1.</w:t>
+      </w:r>
+    </w:p>
+    <w:p>
+      <w:pPr>
+        <w:jc w:val="both"/>
+        <w:rPr>
+          <w:rFonts w:ascii="Arial" w:hAnsi="Arial" w:cs="Arial"/>
+        </w:rPr>
+      </w:pPr>
+    </w:p>
+    <w:tbl>
+      <w:tblPr>
+        <w:tblStyle w:val="Tablaconcuadrcula"/>
+        <w:tblW w:w="0" w:type="auto"/>
+        <w:tblBorders>
+          <w:top w:val="none" w:sz="0" w:space="0" w:color="auto"/>
+          <w:left w:val="none" w:sz="0" w:space="0" w:color="auto"/>
+          <w:bottom w:val="none" w:sz="0" w:space="0" w:color="auto"/>
+          <w:right w:val="none" w:sz="0" w:space="0" w:color="auto"/>
+          <w:insideH w:val="none" w:sz="0" w:space="0" w:color="auto"/>
+          <w:insideV w:val="none" w:sz="0" w:space="0" w:color="auto"/>
+        </w:tblBorders>
+        <w:tblLook w:val="04A0" w:firstRow="1" w:lastRow="0" w:firstColumn="1" w:lastColumn="0" w:noHBand="0" w:noVBand="1"/>
+      </w:tblPr>
+      <w:tblGrid>
+        <w:gridCol w:w="8978"/>
+      </w:tblGrid>
+      <w:tr>
+        <w:tc>
+          <w:tcPr>
+            <w:tcW w:w="8978" w:type="dxa"/>
+          </w:tcPr>
+          <w:p>
+            <w:pPr>
+              <w:jc w:val="center"/>
+              <w:rPr>
+                <w:rFonts w:ascii="Arial" w:hAnsi="Arial" w:cs="Arial"/>
+              </w:rPr>
+            </w:pPr>
+            <w:r>
+              <w:object w:dxaOrig="3556" w:dyaOrig="1636">
+                <v:shape id="_x0000_i1041" type="#_x0000_t75" style="width:177.8pt;height:82pt" o:ole="">
+                  <v:imagedata r:id="rId46" o:title=""/>
+                </v:shape>
+                <o:OLEObject Type="Embed" ProgID="Visio.Drawing.15" ShapeID="_x0000_i1041" DrawAspect="Content" ObjectID="_1595159806" r:id="rId47"/>
+              </w:object>
+            </w:r>
+          </w:p>
+        </w:tc>
+      </w:tr>
+      <w:tr>
+        <w:tc>
+          <w:tcPr>
+            <w:tcW w:w="8978" w:type="dxa"/>
+          </w:tcPr>
+          <w:p>
+            <w:pPr>
+              <w:jc w:val="center"/>
+              <w:rPr>
+                <w:rFonts w:ascii="Arial" w:hAnsi="Arial" w:cs="Arial"/>
+              </w:rPr>
+            </w:pPr>
+            <w:r>
+              <w:rPr>
+                <w:rFonts w:ascii="Arial" w:hAnsi="Arial" w:cs="Arial"/>
+              </w:rPr>
+              <w:t>Figura 4.1 Direcciones de análisis</w:t>
+            </w:r>
+          </w:p>
+        </w:tc>
+      </w:tr>
+    </w:tbl>
+    <w:p>
+      <w:pPr>
+        <w:jc w:val="both"/>
+        <w:rPr>
+          <w:rFonts w:ascii="Arial" w:hAnsi="Arial" w:cs="Arial"/>
+        </w:rPr>
+      </w:pPr>
+    </w:p>
+    <w:p>
+      <w:pPr>
+        <w:jc w:val="both"/>
+        <w:rPr>
+          <w:rFonts w:ascii="Arial" w:hAnsi="Arial" w:cs="Arial"/>
+        </w:rPr>
+      </w:pPr>
+      <w:r>
+        <w:rPr>
+          <w:rFonts w:ascii="Arial" w:hAnsi="Arial" w:cs="Arial"/>
+        </w:rPr>
+        <w:t>Considerando las diferentes direcciones, la ecuación de movimiento se puede escribir como la ecuación (4.3),</w:t>
       </w:r>
     </w:p>
     <w:tbl>
@@ -783,6 +1040,10 @@
           </w:tcPr>
           <w:p>
             <w:pPr>
+              <w:tabs>
+                <w:tab w:val="center" w:pos="1390"/>
+                <w:tab w:val="right" w:pos="2780"/>
+              </w:tabs>
               <w:jc w:val="both"/>
               <w:rPr>
                 <w:rFonts w:ascii="Arial" w:hAnsi="Arial" w:cs="Arial"/>
@@ -792,11 +1053,11 @@
               <w:rPr>
                 <w:position w:val="-10"/>
               </w:rPr>
-              <w:object w:dxaOrig="2540" w:dyaOrig="320">
-                <v:shape id="_x0000_i1040" type="#_x0000_t75" style="width:127.1pt;height:16.3pt" o:ole="">
-                  <v:imagedata r:id="rId38" o:title=""/>
+              <w:object w:dxaOrig="2060" w:dyaOrig="320">
+                <v:shape id="_x0000_i1042" type="#_x0000_t75" style="width:103.95pt;height:16.3pt" o:ole="">
+                  <v:imagedata r:id="rId48" o:title=""/>
                 </v:shape>
-                <o:OLEObject Type="Embed" ProgID="Equation.DSMT4" ShapeID="_x0000_i1040" DrawAspect="Content" ObjectID="_1591342281" r:id="rId39"/>
+                <o:OLEObject Type="Embed" ProgID="Equation.DSMT4" ShapeID="_x0000_i1042" DrawAspect="Content" ObjectID="_1595159807" r:id="rId49"/>
               </w:object>
             </w:r>
           </w:p>
@@ -838,163 +1099,67 @@
           <w:rFonts w:ascii="Arial" w:hAnsi="Arial" w:cs="Arial"/>
         </w:rPr>
       </w:pPr>
-    </w:p>
-    <w:p>
-      <w:pPr>
-        <w:jc w:val="both"/>
-        <w:rPr>
-          <w:rFonts w:ascii="Arial" w:hAnsi="Arial" w:cs="Arial"/>
-        </w:rPr>
-      </w:pPr>
-      <w:r>
-        <w:rPr>
-          <w:rFonts w:ascii="Arial" w:hAnsi="Arial" w:cs="Arial"/>
-        </w:rPr>
-        <w:lastRenderedPageBreak/>
-        <w:t xml:space="preserve">Cuando se representa de forma matricial la ecuación de equilibrio dinámico, los valores de la ecuación (4.1) deben tener las componentes en las direcciones deseadas, generalmente, se consideran la dirección </w:t>
+      <w:proofErr w:type="gramStart"/>
+      <w:r>
+        <w:rPr>
+          <w:rFonts w:ascii="Arial" w:hAnsi="Arial" w:cs="Arial"/>
+        </w:rPr>
+        <w:t>donde</w:t>
+      </w:r>
+      <w:proofErr w:type="gramEnd"/>
+      <w:r>
+        <w:rPr>
+          <w:rFonts w:ascii="Arial" w:hAnsi="Arial" w:cs="Arial"/>
+        </w:rPr>
+        <w:t xml:space="preserve"> las letras mayúsculas corresponden a las matrices.  </w:t>
+      </w:r>
+    </w:p>
+    <w:p>
+      <w:pPr>
+        <w:jc w:val="both"/>
+        <w:rPr>
+          <w:rFonts w:ascii="Arial" w:hAnsi="Arial" w:cs="Arial"/>
+        </w:rPr>
+      </w:pPr>
+      <w:r>
+        <w:rPr>
+          <w:rFonts w:ascii="Arial" w:hAnsi="Arial" w:cs="Arial"/>
+        </w:rPr>
+        <w:t xml:space="preserve">La ecuación (4.3) se puede poner en función de sus componentes generalizadas, para ello se considera que la respuesta depende de una matriz de forma modal </w:t>
       </w:r>
       <w:r>
         <w:rPr>
           <w:position w:val="-10"/>
         </w:rPr>
-        <w:object w:dxaOrig="200" w:dyaOrig="240">
-          <v:shape id="_x0000_i1041" type="#_x0000_t75" style="width:10pt;height:11.9pt" o:ole="">
-            <v:imagedata r:id="rId40" o:title=""/>
-          </v:shape>
-          <o:OLEObject Type="Embed" ProgID="Equation.DSMT4" ShapeID="_x0000_i1041" DrawAspect="Content" ObjectID="_1591342282" r:id="rId41"/>
-        </w:object>
-      </w:r>
-      <w:r>
-        <w:rPr>
-          <w:rFonts w:ascii="Arial" w:hAnsi="Arial" w:cs="Arial"/>
-        </w:rPr>
-        <w:t xml:space="preserve">, </w:t>
-      </w:r>
-      <w:r>
-        <w:rPr>
-          <w:position w:val="-4"/>
-        </w:rPr>
-        <w:object w:dxaOrig="180" w:dyaOrig="180">
-          <v:shape id="_x0000_i1042" type="#_x0000_t75" style="width:8.75pt;height:8.75pt" o:ole="">
-            <v:imagedata r:id="rId42" o:title=""/>
-          </v:shape>
-          <o:OLEObject Type="Embed" ProgID="Equation.DSMT4" ShapeID="_x0000_i1042" DrawAspect="Content" ObjectID="_1591342283" r:id="rId43"/>
-        </w:object>
-      </w:r>
-      <w:r>
-        <w:rPr>
-          <w:rFonts w:ascii="Arial" w:hAnsi="Arial" w:cs="Arial"/>
-        </w:rPr>
-        <w:t xml:space="preserve"> y </w:t>
-      </w:r>
-      <w:r>
-        <w:rPr>
-          <w:position w:val="-6"/>
+        <w:object w:dxaOrig="200" w:dyaOrig="300">
+          <v:shape id="_x0000_i1043" type="#_x0000_t75" style="width:10pt;height:13.75pt" o:ole="">
+            <v:imagedata r:id="rId50" o:title=""/>
+          </v:shape>
+          <o:OLEObject Type="Embed" ProgID="Equation.DSMT4" ShapeID="_x0000_i1043" DrawAspect="Content" ObjectID="_1595159808" r:id="rId51"/>
+        </w:object>
+      </w:r>
+      <w:r>
+        <w:rPr>
+          <w:rFonts w:ascii="Arial" w:hAnsi="Arial" w:cs="Arial"/>
+        </w:rPr>
+        <w:t xml:space="preserve"> y un vector de amplitud modal </w:t>
+      </w:r>
+      <w:r>
+        <w:rPr>
+          <w:position w:val="-10"/>
         </w:rPr>
         <w:object w:dxaOrig="200" w:dyaOrig="260">
-          <v:shape id="_x0000_i1043" type="#_x0000_t75" style="width:10pt;height:12.5pt" o:ole="">
-            <v:imagedata r:id="rId44" o:title=""/>
-          </v:shape>
-          <o:OLEObject Type="Embed" ProgID="Equation.DSMT4" ShapeID="_x0000_i1043" DrawAspect="Content" ObjectID="_1591342284" r:id="rId45"/>
-        </w:object>
-      </w:r>
-      <w:r>
-        <w:rPr>
-          <w:rFonts w:ascii="Arial" w:hAnsi="Arial" w:cs="Arial"/>
-        </w:rPr>
-        <w:t xml:space="preserve"> que corresponden a las direcciones mostradas en la Figura 4.1.</w:t>
-      </w:r>
-    </w:p>
-    <w:p>
-      <w:pPr>
-        <w:jc w:val="both"/>
-        <w:rPr>
-          <w:rFonts w:ascii="Arial" w:hAnsi="Arial" w:cs="Arial"/>
-        </w:rPr>
-      </w:pPr>
-    </w:p>
-    <w:tbl>
-      <w:tblPr>
-        <w:tblStyle w:val="Tablaconcuadrcula"/>
-        <w:tblW w:w="0" w:type="auto"/>
-        <w:tblBorders>
-          <w:top w:val="none" w:sz="0" w:space="0" w:color="auto"/>
-          <w:left w:val="none" w:sz="0" w:space="0" w:color="auto"/>
-          <w:bottom w:val="none" w:sz="0" w:space="0" w:color="auto"/>
-          <w:right w:val="none" w:sz="0" w:space="0" w:color="auto"/>
-          <w:insideH w:val="none" w:sz="0" w:space="0" w:color="auto"/>
-          <w:insideV w:val="none" w:sz="0" w:space="0" w:color="auto"/>
-        </w:tblBorders>
-        <w:tblLook w:val="04A0" w:firstRow="1" w:lastRow="0" w:firstColumn="1" w:lastColumn="0" w:noHBand="0" w:noVBand="1"/>
-      </w:tblPr>
-      <w:tblGrid>
-        <w:gridCol w:w="8978"/>
-      </w:tblGrid>
-      <w:tr>
-        <w:tc>
-          <w:tcPr>
-            <w:tcW w:w="8978" w:type="dxa"/>
-          </w:tcPr>
-          <w:p>
-            <w:pPr>
-              <w:jc w:val="center"/>
-              <w:rPr>
-                <w:rFonts w:ascii="Arial" w:hAnsi="Arial" w:cs="Arial"/>
-              </w:rPr>
-            </w:pPr>
-            <w:r>
-              <w:object w:dxaOrig="3556" w:dyaOrig="1636">
-                <v:shape id="_x0000_i1044" type="#_x0000_t75" style="width:177.8pt;height:82pt" o:ole="">
-                  <v:imagedata r:id="rId46" o:title=""/>
-                </v:shape>
-                <o:OLEObject Type="Embed" ProgID="Visio.Drawing.15" ShapeID="_x0000_i1044" DrawAspect="Content" ObjectID="_1591342285" r:id="rId47"/>
-              </w:object>
-            </w:r>
-          </w:p>
-        </w:tc>
-      </w:tr>
-      <w:tr>
-        <w:tc>
-          <w:tcPr>
-            <w:tcW w:w="8978" w:type="dxa"/>
-          </w:tcPr>
-          <w:p>
-            <w:pPr>
-              <w:jc w:val="center"/>
-              <w:rPr>
-                <w:rFonts w:ascii="Arial" w:hAnsi="Arial" w:cs="Arial"/>
-              </w:rPr>
-            </w:pPr>
-            <w:r>
-              <w:rPr>
-                <w:rFonts w:ascii="Arial" w:hAnsi="Arial" w:cs="Arial"/>
-              </w:rPr>
-              <w:t>Figura 4.1 Direcciones de análisis</w:t>
-            </w:r>
-          </w:p>
-        </w:tc>
-      </w:tr>
-    </w:tbl>
-    <w:p>
-      <w:pPr>
-        <w:jc w:val="both"/>
-        <w:rPr>
-          <w:rFonts w:ascii="Arial" w:hAnsi="Arial" w:cs="Arial"/>
-        </w:rPr>
-      </w:pPr>
-    </w:p>
-    <w:p>
-      <w:pPr>
-        <w:jc w:val="both"/>
-        <w:rPr>
-          <w:rFonts w:ascii="Arial" w:hAnsi="Arial" w:cs="Arial"/>
-        </w:rPr>
-      </w:pPr>
-      <w:r>
-        <w:rPr>
-          <w:rFonts w:ascii="Arial" w:hAnsi="Arial" w:cs="Arial"/>
-        </w:rPr>
-        <w:t>Considerando las diferentes direcciones, la ecuación de movimiento se puede escribir como la ecuación (4.3),</w:t>
+          <v:shape id="_x0000_i1044" type="#_x0000_t75" style="width:10pt;height:11.9pt" o:ole="">
+            <v:imagedata r:id="rId52" o:title=""/>
+          </v:shape>
+          <o:OLEObject Type="Embed" ProgID="Equation.DSMT4" ShapeID="_x0000_i1044" DrawAspect="Content" ObjectID="_1595159809" r:id="rId53"/>
+        </w:object>
+      </w:r>
+      <w:r>
+        <w:rPr>
+          <w:rFonts w:ascii="Arial" w:hAnsi="Arial" w:cs="Arial"/>
+        </w:rPr>
+        <w:t xml:space="preserve"> también conocido como vector de coordenadas generalizadas. Esta relación se muestra en la ecuación (4.4).</w:t>
       </w:r>
     </w:p>
     <w:tbl>
@@ -1036,11 +1201,7 @@
           </w:tcPr>
           <w:p>
             <w:pPr>
-              <w:tabs>
-                <w:tab w:val="center" w:pos="1390"/>
-                <w:tab w:val="right" w:pos="2780"/>
-              </w:tabs>
-              <w:jc w:val="both"/>
+              <w:jc w:val="center"/>
               <w:rPr>
                 <w:rFonts w:ascii="Arial" w:hAnsi="Arial" w:cs="Arial"/>
               </w:rPr>
@@ -1049,11 +1210,11 @@
               <w:rPr>
                 <w:position w:val="-10"/>
               </w:rPr>
-              <w:object w:dxaOrig="2060" w:dyaOrig="320">
-                <v:shape id="_x0000_i1045" type="#_x0000_t75" style="width:103.3pt;height:16.3pt" o:ole="">
-                  <v:imagedata r:id="rId48" o:title=""/>
+              <w:object w:dxaOrig="639" w:dyaOrig="300">
+                <v:shape id="_x0000_i1045" type="#_x0000_t75" style="width:31.95pt;height:13.75pt" o:ole="">
+                  <v:imagedata r:id="rId54" o:title=""/>
                 </v:shape>
-                <o:OLEObject Type="Embed" ProgID="Equation.DSMT4" ShapeID="_x0000_i1045" DrawAspect="Content" ObjectID="_1591342286" r:id="rId49"/>
+                <o:OLEObject Type="Embed" ProgID="Equation.DSMT4" ShapeID="_x0000_i1045" DrawAspect="Content" ObjectID="_1595159810" r:id="rId55"/>
               </w:object>
             </w:r>
           </w:p>
@@ -1074,7 +1235,13 @@
               <w:rPr>
                 <w:rFonts w:ascii="Arial" w:hAnsi="Arial" w:cs="Arial"/>
               </w:rPr>
-              <w:t>(4.3)</w:t>
+              <w:t>(4.4</w:t>
+            </w:r>
+            <w:r>
+              <w:rPr>
+                <w:rFonts w:ascii="Arial" w:hAnsi="Arial" w:cs="Arial"/>
+              </w:rPr>
+              <w:t>)</w:t>
             </w:r>
           </w:p>
         </w:tc>
@@ -1087,67 +1254,19 @@
           <w:rFonts w:ascii="Arial" w:hAnsi="Arial" w:cs="Arial"/>
         </w:rPr>
       </w:pPr>
-      <w:proofErr w:type="gramStart"/>
-      <w:r>
-        <w:rPr>
-          <w:rFonts w:ascii="Arial" w:hAnsi="Arial" w:cs="Arial"/>
-        </w:rPr>
-        <w:t>donde</w:t>
-      </w:r>
-      <w:proofErr w:type="gramEnd"/>
-      <w:r>
-        <w:rPr>
-          <w:rFonts w:ascii="Arial" w:hAnsi="Arial" w:cs="Arial"/>
-        </w:rPr>
-        <w:t xml:space="preserve"> las letras mayúsculas corresponden a las matrices.  </w:t>
-      </w:r>
-    </w:p>
-    <w:p>
-      <w:pPr>
-        <w:jc w:val="both"/>
-        <w:rPr>
-          <w:rFonts w:ascii="Arial" w:hAnsi="Arial" w:cs="Arial"/>
-        </w:rPr>
-      </w:pPr>
-      <w:r>
-        <w:rPr>
-          <w:rFonts w:ascii="Arial" w:hAnsi="Arial" w:cs="Arial"/>
-        </w:rPr>
-        <w:t xml:space="preserve">La ecuación (4.3) se puede poner en función de sus componentes generalizadas, para ello se considera que la respuesta depende de una matriz de forma modal </w:t>
-      </w:r>
-      <w:r>
-        <w:rPr>
-          <w:position w:val="-10"/>
-        </w:rPr>
-        <w:object w:dxaOrig="200" w:dyaOrig="300">
-          <v:shape id="_x0000_i1046" type="#_x0000_t75" style="width:10pt;height:15.05pt" o:ole="">
-            <v:imagedata r:id="rId50" o:title=""/>
-          </v:shape>
-          <o:OLEObject Type="Embed" ProgID="Equation.DSMT4" ShapeID="_x0000_i1046" DrawAspect="Content" ObjectID="_1591342287" r:id="rId51"/>
-        </w:object>
-      </w:r>
-      <w:r>
-        <w:rPr>
-          <w:rFonts w:ascii="Arial" w:hAnsi="Arial" w:cs="Arial"/>
-        </w:rPr>
-        <w:t xml:space="preserve"> y un vector de amplitud modal </w:t>
-      </w:r>
-      <w:r>
-        <w:rPr>
-          <w:position w:val="-10"/>
-        </w:rPr>
-        <w:object w:dxaOrig="200" w:dyaOrig="260">
-          <v:shape id="_x0000_i1047" type="#_x0000_t75" style="width:10pt;height:12.5pt" o:ole="">
-            <v:imagedata r:id="rId52" o:title=""/>
-          </v:shape>
-          <o:OLEObject Type="Embed" ProgID="Equation.DSMT4" ShapeID="_x0000_i1047" DrawAspect="Content" ObjectID="_1591342288" r:id="rId53"/>
-        </w:object>
-      </w:r>
-      <w:r>
-        <w:rPr>
-          <w:rFonts w:ascii="Arial" w:hAnsi="Arial" w:cs="Arial"/>
-        </w:rPr>
-        <w:t xml:space="preserve"> también conocido como vector de coordenadas generalizadas. Esta relación se muestra en la ecuación (4.4).</w:t>
+    </w:p>
+    <w:p>
+      <w:pPr>
+        <w:jc w:val="both"/>
+        <w:rPr>
+          <w:rFonts w:ascii="Arial" w:hAnsi="Arial" w:cs="Arial"/>
+        </w:rPr>
+      </w:pPr>
+      <w:r>
+        <w:rPr>
+          <w:rFonts w:ascii="Arial" w:hAnsi="Arial" w:cs="Arial"/>
+        </w:rPr>
+        <w:t>Si se sustituye (4.4) en (4.3) se tiene la ecuación de movimiento en coordenadas generalizadas como se muestra en la ecuación (4.5),</w:t>
       </w:r>
     </w:p>
     <w:tbl>
@@ -1198,11 +1317,11 @@
               <w:rPr>
                 <w:position w:val="-10"/>
               </w:rPr>
-              <w:object w:dxaOrig="639" w:dyaOrig="300">
-                <v:shape id="_x0000_i1048" type="#_x0000_t75" style="width:31.95pt;height:15.05pt" o:ole="">
-                  <v:imagedata r:id="rId54" o:title=""/>
+              <w:object w:dxaOrig="1920" w:dyaOrig="360">
+                <v:shape id="_x0000_i1046" type="#_x0000_t75" style="width:95.8pt;height:18.15pt" o:ole="">
+                  <v:imagedata r:id="rId56" o:title=""/>
                 </v:shape>
-                <o:OLEObject Type="Embed" ProgID="Equation.DSMT4" ShapeID="_x0000_i1048" DrawAspect="Content" ObjectID="_1591342289" r:id="rId55"/>
+                <o:OLEObject Type="Embed" ProgID="Equation.DSMT4" ShapeID="_x0000_i1046" DrawAspect="Content" ObjectID="_1595159811" r:id="rId57"/>
               </w:object>
             </w:r>
           </w:p>
@@ -1223,7 +1342,13 @@
               <w:rPr>
                 <w:rFonts w:ascii="Arial" w:hAnsi="Arial" w:cs="Arial"/>
               </w:rPr>
-              <w:t>(4.4</w:t>
+              <w:t>(4.</w:t>
+            </w:r>
+            <w:r>
+              <w:rPr>
+                <w:rFonts w:ascii="Arial" w:hAnsi="Arial" w:cs="Arial"/>
+              </w:rPr>
+              <w:t>5</w:t>
             </w:r>
             <w:r>
               <w:rPr>
@@ -1242,12 +1367,28 @@
           <w:rFonts w:ascii="Arial" w:hAnsi="Arial" w:cs="Arial"/>
         </w:rPr>
       </w:pPr>
-      <w:r>
-        <w:rPr>
-          <w:rFonts w:ascii="Arial" w:hAnsi="Arial" w:cs="Arial"/>
-        </w:rPr>
-        <w:t>Si se sustituye (4.4) en (4.3) se tiene la ecuación de movimiento en coordenadas generalizadas como se muestra en la ecuación (4.5),</w:t>
-      </w:r>
+    </w:p>
+    <w:p>
+      <w:pPr>
+        <w:jc w:val="both"/>
+        <w:rPr>
+          <w:rFonts w:ascii="Arial" w:hAnsi="Arial" w:cs="Arial"/>
+        </w:rPr>
+      </w:pPr>
+      <w:r>
+        <w:rPr>
+          <w:rFonts w:ascii="Arial" w:hAnsi="Arial" w:cs="Arial"/>
+        </w:rPr>
+        <w:t xml:space="preserve"> </w:t>
+      </w:r>
+      <w:proofErr w:type="gramStart"/>
+      <w:r>
+        <w:rPr>
+          <w:rFonts w:ascii="Arial" w:hAnsi="Arial" w:cs="Arial"/>
+        </w:rPr>
+        <w:t>donde</w:t>
+      </w:r>
+      <w:proofErr w:type="gramEnd"/>
     </w:p>
     <w:tbl>
       <w:tblPr>
@@ -1295,21 +1436,78 @@
             </w:pPr>
             <w:r>
               <w:rPr>
+                <w:position w:val="-32"/>
+              </w:rPr>
+              <w:object w:dxaOrig="1700" w:dyaOrig="600">
+                <v:shape id="_x0000_i1047" type="#_x0000_t75" style="width:83.9pt;height:30.05pt" o:ole="">
+                  <v:imagedata r:id="rId58" o:title=""/>
+                </v:shape>
+                <o:OLEObject Type="Embed" ProgID="Equation.DSMT4" ShapeID="_x0000_i1047" DrawAspect="Content" ObjectID="_1595159812" r:id="rId59"/>
+              </w:object>
+            </w:r>
+          </w:p>
+          <w:p>
+            <w:pPr>
+              <w:jc w:val="center"/>
+              <w:rPr>
+                <w:rFonts w:ascii="Arial" w:hAnsi="Arial" w:cs="Arial"/>
+              </w:rPr>
+            </w:pPr>
+            <w:r>
+              <w:rPr>
                 <w:position w:val="-10"/>
               </w:rPr>
-              <w:object w:dxaOrig="1920" w:dyaOrig="360">
-                <v:shape id="_x0000_i1049" type="#_x0000_t75" style="width:96.4pt;height:18.15pt" o:ole="">
-                  <v:imagedata r:id="rId56" o:title=""/>
+              <w:object w:dxaOrig="1240" w:dyaOrig="360">
+                <v:shape id="_x0000_i1048" type="#_x0000_t75" style="width:62pt;height:18.15pt" o:ole="">
+                  <v:imagedata r:id="rId60" o:title=""/>
                 </v:shape>
-                <o:OLEObject Type="Embed" ProgID="Equation.DSMT4" ShapeID="_x0000_i1049" DrawAspect="Content" ObjectID="_1591342290" r:id="rId57"/>
+                <o:OLEObject Type="Embed" ProgID="Equation.DSMT4" ShapeID="_x0000_i1048" DrawAspect="Content" ObjectID="_1595159813" r:id="rId61"/>
               </w:object>
             </w:r>
           </w:p>
+          <w:p>
+            <w:pPr>
+              <w:jc w:val="center"/>
+              <w:rPr>
+                <w:rFonts w:ascii="Arial" w:hAnsi="Arial" w:cs="Arial"/>
+              </w:rPr>
+            </w:pPr>
+            <w:r>
+              <w:rPr>
+                <w:position w:val="-10"/>
+              </w:rPr>
+              <w:object w:dxaOrig="960" w:dyaOrig="360">
+                <v:shape id="_x0000_i1049" type="#_x0000_t75" style="width:48.2pt;height:18.15pt" o:ole="">
+                  <v:imagedata r:id="rId62" o:title=""/>
+                </v:shape>
+                <o:OLEObject Type="Embed" ProgID="Equation.DSMT4" ShapeID="_x0000_i1049" DrawAspect="Content" ObjectID="_1595159814" r:id="rId63"/>
+              </w:object>
+            </w:r>
+          </w:p>
+          <w:p>
+            <w:pPr>
+              <w:jc w:val="center"/>
+              <w:rPr>
+                <w:rFonts w:ascii="Arial" w:hAnsi="Arial" w:cs="Arial"/>
+              </w:rPr>
+            </w:pPr>
+            <w:r>
+              <w:rPr>
+                <w:position w:val="-38"/>
+              </w:rPr>
+              <w:object w:dxaOrig="1860" w:dyaOrig="660">
+                <v:shape id="_x0000_i1050" type="#_x0000_t75" style="width:92.05pt;height:33.8pt" o:ole="">
+                  <v:imagedata r:id="rId64" o:title=""/>
+                </v:shape>
+                <o:OLEObject Type="Embed" ProgID="Equation.DSMT4" ShapeID="_x0000_i1050" DrawAspect="Content" ObjectID="_1595159815" r:id="rId65"/>
+              </w:object>
+            </w:r>
+          </w:p>
         </w:tc>
         <w:tc>
           <w:tcPr>
             <w:tcW w:w="2993" w:type="dxa"/>
-            <w:vAlign w:val="center"/>
+            <w:vAlign w:val="bottom"/>
           </w:tcPr>
           <w:p>
             <w:pPr>
@@ -1328,7 +1526,7 @@
               <w:rPr>
                 <w:rFonts w:ascii="Arial" w:hAnsi="Arial" w:cs="Arial"/>
               </w:rPr>
-              <w:t>5</w:t>
+              <w:t>6</w:t>
             </w:r>
             <w:r>
               <w:rPr>
@@ -1347,20 +1545,300 @@
           <w:rFonts w:ascii="Arial" w:hAnsi="Arial" w:cs="Arial"/>
         </w:rPr>
       </w:pPr>
+      <w:proofErr w:type="gramStart"/>
+      <w:r>
+        <w:rPr>
+          <w:rFonts w:ascii="Arial" w:hAnsi="Arial" w:cs="Arial"/>
+        </w:rPr>
+        <w:lastRenderedPageBreak/>
+        <w:t>d</w:t>
+      </w:r>
+      <w:r>
+        <w:rPr>
+          <w:rFonts w:ascii="Arial" w:hAnsi="Arial" w:cs="Arial"/>
+        </w:rPr>
+        <w:t>onde</w:t>
+      </w:r>
+      <w:proofErr w:type="gramEnd"/>
       <w:r>
         <w:rPr>
           <w:rFonts w:ascii="Arial" w:hAnsi="Arial" w:cs="Arial"/>
         </w:rPr>
         <w:t xml:space="preserve"> </w:t>
       </w:r>
-      <w:proofErr w:type="gramStart"/>
-      <w:r>
-        <w:rPr>
-          <w:rFonts w:ascii="Arial" w:hAnsi="Arial" w:cs="Arial"/>
-        </w:rPr>
-        <w:t>donde</w:t>
-      </w:r>
-      <w:proofErr w:type="gramEnd"/>
+      <w:r>
+        <w:rPr>
+          <w:position w:val="-10"/>
+        </w:rPr>
+        <w:object w:dxaOrig="320" w:dyaOrig="340">
+          <v:shape id="_x0000_i1051" type="#_x0000_t75" style="width:16.3pt;height:18.15pt" o:ole="">
+            <v:imagedata r:id="rId66" o:title=""/>
+          </v:shape>
+          <o:OLEObject Type="Embed" ProgID="Equation.DSMT4" ShapeID="_x0000_i1051" DrawAspect="Content" ObjectID="_1595159816" r:id="rId67"/>
+        </w:object>
+      </w:r>
+      <w:r>
+        <w:rPr>
+          <w:rFonts w:ascii="Arial" w:hAnsi="Arial" w:cs="Arial"/>
+        </w:rPr>
+        <w:t xml:space="preserve"> es la masa generalizada, </w:t>
+      </w:r>
+      <w:r>
+        <w:rPr>
+          <w:position w:val="-10"/>
+        </w:rPr>
+        <w:object w:dxaOrig="260" w:dyaOrig="360">
+          <v:shape id="_x0000_i1052" type="#_x0000_t75" style="width:11.9pt;height:18.15pt" o:ole="">
+            <v:imagedata r:id="rId68" o:title=""/>
+          </v:shape>
+          <o:OLEObject Type="Embed" ProgID="Equation.DSMT4" ShapeID="_x0000_i1052" DrawAspect="Content" ObjectID="_1595159817" r:id="rId69"/>
+        </w:object>
+      </w:r>
+      <w:r>
+        <w:rPr>
+          <w:rFonts w:ascii="Arial" w:hAnsi="Arial" w:cs="Arial"/>
+        </w:rPr>
+        <w:t xml:space="preserve"> es el amortiguamiento generalizado, </w:t>
+      </w:r>
+      <w:r>
+        <w:rPr>
+          <w:position w:val="-10"/>
+        </w:rPr>
+        <w:object w:dxaOrig="279" w:dyaOrig="340">
+          <v:shape id="_x0000_i1053" type="#_x0000_t75" style="width:13.75pt;height:18.15pt" o:ole="">
+            <v:imagedata r:id="rId70" o:title=""/>
+          </v:shape>
+          <o:OLEObject Type="Embed" ProgID="Equation.DSMT4" ShapeID="_x0000_i1053" DrawAspect="Content" ObjectID="_1595159818" r:id="rId71"/>
+        </w:object>
+      </w:r>
+      <w:r>
+        <w:rPr>
+          <w:rFonts w:ascii="Arial" w:hAnsi="Arial" w:cs="Arial"/>
+        </w:rPr>
+        <w:t xml:space="preserve"> es la rigidez generalizada, </w:t>
+      </w:r>
+      <w:r>
+        <w:rPr>
+          <w:position w:val="-14"/>
+        </w:rPr>
+        <w:object w:dxaOrig="420" w:dyaOrig="400">
+          <v:shape id="_x0000_i1054" type="#_x0000_t75" style="width:20.05pt;height:20.05pt" o:ole="">
+            <v:imagedata r:id="rId72" o:title=""/>
+          </v:shape>
+          <o:OLEObject Type="Embed" ProgID="Equation.DSMT4" ShapeID="_x0000_i1054" DrawAspect="Content" ObjectID="_1595159819" r:id="rId73"/>
+        </w:object>
+      </w:r>
+      <w:r>
+        <w:rPr>
+          <w:rFonts w:ascii="Arial" w:hAnsi="Arial" w:cs="Arial"/>
+        </w:rPr>
+        <w:t xml:space="preserve"> es la fuerza generalizada, </w:t>
+      </w:r>
+      <w:r>
+        <w:rPr>
+          <w:position w:val="-10"/>
+        </w:rPr>
+        <w:object w:dxaOrig="260" w:dyaOrig="320">
+          <v:shape id="_x0000_i1055" type="#_x0000_t75" style="width:11.9pt;height:16.3pt" o:ole="">
+            <v:imagedata r:id="rId74" o:title=""/>
+          </v:shape>
+          <o:OLEObject Type="Embed" ProgID="Equation.DSMT4" ShapeID="_x0000_i1055" DrawAspect="Content" ObjectID="_1595159820" r:id="rId75"/>
+        </w:object>
+      </w:r>
+      <w:r>
+        <w:rPr>
+          <w:rFonts w:ascii="Arial" w:hAnsi="Arial" w:cs="Arial"/>
+        </w:rPr>
+        <w:t xml:space="preserve"> es la frecuencia angular y </w:t>
+      </w:r>
+      <w:r>
+        <w:rPr>
+          <w:position w:val="-10"/>
+        </w:rPr>
+        <w:object w:dxaOrig="240" w:dyaOrig="320">
+          <v:shape id="_x0000_i1056" type="#_x0000_t75" style="width:11.9pt;height:16.3pt" o:ole="">
+            <v:imagedata r:id="rId76" o:title=""/>
+          </v:shape>
+          <o:OLEObject Type="Embed" ProgID="Equation.DSMT4" ShapeID="_x0000_i1056" DrawAspect="Content" ObjectID="_1595159821" r:id="rId77"/>
+        </w:object>
+      </w:r>
+      <w:r>
+        <w:rPr>
+          <w:rFonts w:ascii="Arial" w:hAnsi="Arial" w:cs="Arial"/>
+        </w:rPr>
+        <w:t xml:space="preserve"> es el coeficiente de amortiguamiento, cada una correspondiente al modo </w:t>
+      </w:r>
+      <w:r>
+        <w:rPr>
+          <w:position w:val="-6"/>
+        </w:rPr>
+        <w:object w:dxaOrig="139" w:dyaOrig="240">
+          <v:shape id="_x0000_i1057" type="#_x0000_t75" style="width:6.25pt;height:11.9pt" o:ole="">
+            <v:imagedata r:id="rId78" o:title=""/>
+          </v:shape>
+          <o:OLEObject Type="Embed" ProgID="Equation.DSMT4" ShapeID="_x0000_i1057" DrawAspect="Content" ObjectID="_1595159822" r:id="rId79"/>
+        </w:object>
+      </w:r>
+      <w:r>
+        <w:rPr>
+          <w:rFonts w:ascii="Arial" w:hAnsi="Arial" w:cs="Arial"/>
+        </w:rPr>
+        <w:t xml:space="preserve"> </w:t>
+      </w:r>
+      <w:r>
+        <w:rPr>
+          <w:rFonts w:ascii="Arial" w:hAnsi="Arial" w:cs="Arial"/>
+        </w:rPr>
+        <w:t xml:space="preserve">característico. Mientras que </w:t>
+      </w:r>
+      <w:r>
+        <w:rPr>
+          <w:position w:val="-4"/>
+        </w:rPr>
+        <w:object w:dxaOrig="200" w:dyaOrig="240">
+          <v:shape id="_x0000_i1058" type="#_x0000_t75" style="width:10pt;height:11.9pt" o:ole="">
+            <v:imagedata r:id="rId80" o:title=""/>
+          </v:shape>
+          <o:OLEObject Type="Embed" ProgID="Equation.DSMT4" ShapeID="_x0000_i1058" DrawAspect="Content" ObjectID="_1595159823" r:id="rId81"/>
+        </w:object>
+      </w:r>
+      <w:r>
+        <w:rPr>
+          <w:rFonts w:ascii="Arial" w:hAnsi="Arial" w:cs="Arial"/>
+        </w:rPr>
+        <w:t xml:space="preserve"> es la longitud de toda la estructura</w:t>
+      </w:r>
+      <w:r>
+        <w:rPr>
+          <w:rFonts w:ascii="Arial" w:hAnsi="Arial" w:cs="Arial"/>
+        </w:rPr>
+        <w:t xml:space="preserve"> y </w:t>
+      </w:r>
+      <w:r>
+        <w:rPr>
+          <w:position w:val="-14"/>
+        </w:rPr>
+        <w:object w:dxaOrig="400" w:dyaOrig="360">
+          <v:shape id="_x0000_i1059" type="#_x0000_t75" style="width:20.05pt;height:18.15pt" o:ole="">
+            <v:imagedata r:id="rId82" o:title=""/>
+          </v:shape>
+          <o:OLEObject Type="Embed" ProgID="Equation.DSMT4" ShapeID="_x0000_i1059" DrawAspect="Content" ObjectID="_1595159824" r:id="rId83"/>
+        </w:object>
+      </w:r>
+      <w:r>
+        <w:rPr>
+          <w:rFonts w:ascii="Arial" w:hAnsi="Arial" w:cs="Arial"/>
+        </w:rPr>
+        <w:t xml:space="preserve"> es la longitud donde actúa el viento.</w:t>
+      </w:r>
+    </w:p>
+    <w:p>
+      <w:pPr>
+        <w:jc w:val="both"/>
+        <w:rPr>
+          <w:rFonts w:ascii="Arial" w:hAnsi="Arial" w:cs="Arial"/>
+        </w:rPr>
+      </w:pPr>
+    </w:p>
+    <w:p>
+      <w:pPr>
+        <w:jc w:val="both"/>
+        <w:rPr>
+          <w:rFonts w:ascii="Arial" w:hAnsi="Arial" w:cs="Arial"/>
+          <w:b/>
+          <w:sz w:val="28"/>
+        </w:rPr>
+      </w:pPr>
+      <w:r>
+        <w:rPr>
+          <w:rFonts w:ascii="Arial" w:hAnsi="Arial" w:cs="Arial"/>
+          <w:b/>
+          <w:sz w:val="28"/>
+        </w:rPr>
+        <w:t>4.3 R</w:t>
+      </w:r>
+      <w:r>
+        <w:rPr>
+          <w:rFonts w:ascii="Arial" w:hAnsi="Arial" w:cs="Arial"/>
+          <w:b/>
+          <w:sz w:val="28"/>
+        </w:rPr>
+        <w:t xml:space="preserve">espuesta de un </w:t>
+      </w:r>
+      <w:r>
+        <w:rPr>
+          <w:rFonts w:ascii="Arial" w:hAnsi="Arial" w:cs="Arial"/>
+          <w:b/>
+          <w:sz w:val="28"/>
+        </w:rPr>
+        <w:t>oscilador de un grado de libertad</w:t>
+      </w:r>
+    </w:p>
+    <w:p>
+      <w:pPr>
+        <w:jc w:val="both"/>
+        <w:rPr>
+          <w:rFonts w:ascii="Arial" w:hAnsi="Arial" w:cs="Arial"/>
+          <w:b/>
+          <w:sz w:val="28"/>
+        </w:rPr>
+      </w:pPr>
+    </w:p>
+    <w:p>
+      <w:pPr>
+        <w:jc w:val="both"/>
+        <w:rPr>
+          <w:rFonts w:ascii="Arial" w:hAnsi="Arial" w:cs="Arial"/>
+        </w:rPr>
+      </w:pPr>
+      <w:r>
+        <w:rPr>
+          <w:rFonts w:ascii="Arial" w:hAnsi="Arial" w:cs="Arial"/>
+        </w:rPr>
+        <w:t xml:space="preserve">Para </w:t>
+      </w:r>
+      <w:r>
+        <w:rPr>
+          <w:rFonts w:ascii="Arial" w:hAnsi="Arial" w:cs="Arial"/>
+        </w:rPr>
+        <w:t xml:space="preserve">obtener la respuesta de un oscilador de un grado de libertad ante efectos eólicos </w:t>
+      </w:r>
+      <w:r>
+        <w:rPr>
+          <w:rFonts w:ascii="Arial" w:hAnsi="Arial" w:cs="Arial"/>
+        </w:rPr>
+        <w:t xml:space="preserve">se considera que no hay un acoplamiento entre modos verticales, horizontales y torsionales además de que </w:t>
+      </w:r>
+      <w:r>
+        <w:rPr>
+          <w:rFonts w:ascii="Arial" w:hAnsi="Arial" w:cs="Arial"/>
+        </w:rPr>
+        <w:t>no existe</w:t>
+      </w:r>
+      <w:r>
+        <w:rPr>
+          <w:rFonts w:ascii="Arial" w:hAnsi="Arial" w:cs="Arial"/>
+        </w:rPr>
+        <w:t xml:space="preserve"> covarianza </w:t>
+      </w:r>
+      <w:r>
+        <w:rPr>
+          <w:rFonts w:ascii="Arial" w:hAnsi="Arial" w:cs="Arial"/>
+        </w:rPr>
+        <w:t xml:space="preserve">que relacione los </w:t>
+      </w:r>
+      <w:r>
+        <w:rPr>
+          <w:rFonts w:ascii="Arial" w:hAnsi="Arial" w:cs="Arial"/>
+        </w:rPr>
+        <w:t xml:space="preserve">modos. Para obtener la varianza en cada dirección, se suman las contribuciones de cada modo como se muestra en la ecuación </w:t>
+      </w:r>
+      <w:r>
+        <w:rPr>
+          <w:rFonts w:ascii="Arial" w:hAnsi="Arial" w:cs="Arial"/>
+        </w:rPr>
+        <w:t>(4.7).</w:t>
+      </w:r>
     </w:p>
     <w:tbl>
       <w:tblPr>
@@ -1408,78 +1886,21 @@
             </w:pPr>
             <w:r>
               <w:rPr>
-                <w:position w:val="-32"/>
-              </w:rPr>
-              <w:object w:dxaOrig="1700" w:dyaOrig="600">
-                <v:shape id="_x0000_i1050" type="#_x0000_t75" style="width:84.5pt;height:30.05pt" o:ole="">
-                  <v:imagedata r:id="rId58" o:title=""/>
+                <w:position w:val="-88"/>
+              </w:rPr>
+              <w:object w:dxaOrig="1500" w:dyaOrig="1880">
+                <v:shape id="_x0000_i1060" type="#_x0000_t75" style="width:75.75pt;height:93.9pt" o:ole="">
+                  <v:imagedata r:id="rId84" o:title=""/>
                 </v:shape>
-                <o:OLEObject Type="Embed" ProgID="Equation.DSMT4" ShapeID="_x0000_i1050" DrawAspect="Content" ObjectID="_1591342291" r:id="rId59"/>
+                <o:OLEObject Type="Embed" ProgID="Equation.DSMT4" ShapeID="_x0000_i1060" DrawAspect="Content" ObjectID="_1595159825" r:id="rId85"/>
               </w:object>
             </w:r>
           </w:p>
-          <w:p>
-            <w:pPr>
-              <w:jc w:val="center"/>
-              <w:rPr>
-                <w:rFonts w:ascii="Arial" w:hAnsi="Arial" w:cs="Arial"/>
-              </w:rPr>
-            </w:pPr>
-            <w:r>
-              <w:rPr>
-                <w:position w:val="-10"/>
-              </w:rPr>
-              <w:object w:dxaOrig="1240" w:dyaOrig="360">
-                <v:shape id="_x0000_i1051" type="#_x0000_t75" style="width:62pt;height:18.15pt" o:ole="">
-                  <v:imagedata r:id="rId60" o:title=""/>
-                </v:shape>
-                <o:OLEObject Type="Embed" ProgID="Equation.DSMT4" ShapeID="_x0000_i1051" DrawAspect="Content" ObjectID="_1591342292" r:id="rId61"/>
-              </w:object>
-            </w:r>
-          </w:p>
-          <w:p>
-            <w:pPr>
-              <w:jc w:val="center"/>
-              <w:rPr>
-                <w:rFonts w:ascii="Arial" w:hAnsi="Arial" w:cs="Arial"/>
-              </w:rPr>
-            </w:pPr>
-            <w:r>
-              <w:rPr>
-                <w:position w:val="-10"/>
-              </w:rPr>
-              <w:object w:dxaOrig="960" w:dyaOrig="360">
-                <v:shape id="_x0000_i1052" type="#_x0000_t75" style="width:47.6pt;height:18.15pt" o:ole="">
-                  <v:imagedata r:id="rId62" o:title=""/>
-                </v:shape>
-                <o:OLEObject Type="Embed" ProgID="Equation.DSMT4" ShapeID="_x0000_i1052" DrawAspect="Content" ObjectID="_1591342293" r:id="rId63"/>
-              </w:object>
-            </w:r>
-          </w:p>
-          <w:p>
-            <w:pPr>
-              <w:jc w:val="center"/>
-              <w:rPr>
-                <w:rFonts w:ascii="Arial" w:hAnsi="Arial" w:cs="Arial"/>
-              </w:rPr>
-            </w:pPr>
-            <w:r>
-              <w:rPr>
-                <w:position w:val="-38"/>
-              </w:rPr>
-              <w:object w:dxaOrig="1860" w:dyaOrig="660">
-                <v:shape id="_x0000_i1053" type="#_x0000_t75" style="width:93.3pt;height:33.2pt" o:ole="">
-                  <v:imagedata r:id="rId64" o:title=""/>
-                </v:shape>
-                <o:OLEObject Type="Embed" ProgID="Equation.DSMT4" ShapeID="_x0000_i1053" DrawAspect="Content" ObjectID="_1591342294" r:id="rId65"/>
-              </w:object>
-            </w:r>
-          </w:p>
         </w:tc>
         <w:tc>
           <w:tcPr>
             <w:tcW w:w="2993" w:type="dxa"/>
-            <w:vAlign w:val="bottom"/>
+            <w:vAlign w:val="center"/>
           </w:tcPr>
           <w:p>
             <w:pPr>
@@ -1498,7 +1919,7 @@
               <w:rPr>
                 <w:rFonts w:ascii="Arial" w:hAnsi="Arial" w:cs="Arial"/>
               </w:rPr>
-              <w:t>6</w:t>
+              <w:t>7</w:t>
             </w:r>
             <w:r>
               <w:rPr>
@@ -1517,20 +1938,20 @@
           <w:rFonts w:ascii="Arial" w:hAnsi="Arial" w:cs="Arial"/>
         </w:rPr>
       </w:pPr>
-      <w:proofErr w:type="gramStart"/>
-      <w:r>
-        <w:rPr>
-          <w:rFonts w:ascii="Arial" w:hAnsi="Arial" w:cs="Arial"/>
-        </w:rPr>
-        <w:t>d</w:t>
-      </w:r>
-      <w:r>
-        <w:rPr>
-          <w:rFonts w:ascii="Arial" w:hAnsi="Arial" w:cs="Arial"/>
-        </w:rPr>
-        <w:t>onde</w:t>
-      </w:r>
-      <w:proofErr w:type="gramEnd"/>
+    </w:p>
+    <w:p>
+      <w:pPr>
+        <w:jc w:val="both"/>
+        <w:rPr>
+          <w:rFonts w:ascii="Arial" w:hAnsi="Arial" w:cs="Arial"/>
+        </w:rPr>
+      </w:pPr>
+      <w:r>
+        <w:rPr>
+          <w:rFonts w:ascii="Arial" w:hAnsi="Arial" w:cs="Arial"/>
+        </w:rPr>
+        <w:t>La varianza se puede obtener a partir de la función de densidad espectral</w:t>
+      </w:r>
       <w:r>
         <w:rPr>
           <w:rFonts w:ascii="Arial" w:hAnsi="Arial" w:cs="Arial"/>
@@ -1539,253 +1960,15 @@
       </w:r>
       <w:r>
         <w:rPr>
-          <w:position w:val="-10"/>
-        </w:rPr>
-        <w:object w:dxaOrig="320" w:dyaOrig="340">
-          <v:shape id="_x0000_i1054" type="#_x0000_t75" style="width:16.3pt;height:16.9pt" o:ole="">
-            <v:imagedata r:id="rId66" o:title=""/>
-          </v:shape>
-          <o:OLEObject Type="Embed" ProgID="Equation.DSMT4" ShapeID="_x0000_i1054" DrawAspect="Content" ObjectID="_1591342295" r:id="rId67"/>
-        </w:object>
-      </w:r>
-      <w:r>
-        <w:rPr>
-          <w:rFonts w:ascii="Arial" w:hAnsi="Arial" w:cs="Arial"/>
-        </w:rPr>
-        <w:t xml:space="preserve"> es la masa generalizada, </w:t>
-      </w:r>
-      <w:r>
-        <w:rPr>
-          <w:position w:val="-10"/>
-        </w:rPr>
-        <w:object w:dxaOrig="260" w:dyaOrig="360">
-          <v:shape id="_x0000_i1055" type="#_x0000_t75" style="width:12.5pt;height:18.15pt" o:ole="">
-            <v:imagedata r:id="rId68" o:title=""/>
-          </v:shape>
-          <o:OLEObject Type="Embed" ProgID="Equation.DSMT4" ShapeID="_x0000_i1055" DrawAspect="Content" ObjectID="_1591342296" r:id="rId69"/>
-        </w:object>
-      </w:r>
-      <w:r>
-        <w:rPr>
-          <w:rFonts w:ascii="Arial" w:hAnsi="Arial" w:cs="Arial"/>
-        </w:rPr>
-        <w:t xml:space="preserve"> es el amortiguamiento generalizado, </w:t>
-      </w:r>
-      <w:r>
-        <w:rPr>
-          <w:position w:val="-10"/>
-        </w:rPr>
-        <w:object w:dxaOrig="279" w:dyaOrig="340">
-          <v:shape id="_x0000_i1056" type="#_x0000_t75" style="width:13.75pt;height:16.9pt" o:ole="">
-            <v:imagedata r:id="rId70" o:title=""/>
-          </v:shape>
-          <o:OLEObject Type="Embed" ProgID="Equation.DSMT4" ShapeID="_x0000_i1056" DrawAspect="Content" ObjectID="_1591342297" r:id="rId71"/>
-        </w:object>
-      </w:r>
-      <w:r>
-        <w:rPr>
-          <w:rFonts w:ascii="Arial" w:hAnsi="Arial" w:cs="Arial"/>
-        </w:rPr>
-        <w:t xml:space="preserve"> es la rigidez generalizada, </w:t>
-      </w:r>
-      <w:r>
-        <w:rPr>
-          <w:position w:val="-14"/>
-        </w:rPr>
-        <w:object w:dxaOrig="420" w:dyaOrig="400">
-          <v:shape id="_x0000_i1057" type="#_x0000_t75" style="width:21.3pt;height:20.05pt" o:ole="">
-            <v:imagedata r:id="rId72" o:title=""/>
-          </v:shape>
-          <o:OLEObject Type="Embed" ProgID="Equation.DSMT4" ShapeID="_x0000_i1057" DrawAspect="Content" ObjectID="_1591342298" r:id="rId73"/>
-        </w:object>
-      </w:r>
-      <w:r>
-        <w:rPr>
-          <w:rFonts w:ascii="Arial" w:hAnsi="Arial" w:cs="Arial"/>
-        </w:rPr>
-        <w:t xml:space="preserve"> es la fuerza generalizada, </w:t>
-      </w:r>
-      <w:r>
-        <w:rPr>
-          <w:position w:val="-10"/>
-        </w:rPr>
-        <w:object w:dxaOrig="260" w:dyaOrig="320">
-          <v:shape id="_x0000_i1058" type="#_x0000_t75" style="width:12.5pt;height:16.3pt" o:ole="">
-            <v:imagedata r:id="rId74" o:title=""/>
-          </v:shape>
-          <o:OLEObject Type="Embed" ProgID="Equation.DSMT4" ShapeID="_x0000_i1058" DrawAspect="Content" ObjectID="_1591342299" r:id="rId75"/>
-        </w:object>
-      </w:r>
-      <w:r>
-        <w:rPr>
-          <w:rFonts w:ascii="Arial" w:hAnsi="Arial" w:cs="Arial"/>
-        </w:rPr>
-        <w:t xml:space="preserve"> es la frecuencia angular y </w:t>
-      </w:r>
-      <w:r>
-        <w:rPr>
-          <w:position w:val="-10"/>
-        </w:rPr>
-        <w:object w:dxaOrig="240" w:dyaOrig="320">
-          <v:shape id="_x0000_i1059" type="#_x0000_t75" style="width:11.9pt;height:16.3pt" o:ole="">
-            <v:imagedata r:id="rId76" o:title=""/>
-          </v:shape>
-          <o:OLEObject Type="Embed" ProgID="Equation.DSMT4" ShapeID="_x0000_i1059" DrawAspect="Content" ObjectID="_1591342300" r:id="rId77"/>
-        </w:object>
-      </w:r>
-      <w:r>
-        <w:rPr>
-          <w:rFonts w:ascii="Arial" w:hAnsi="Arial" w:cs="Arial"/>
-        </w:rPr>
-        <w:t xml:space="preserve"> es el coeficiente de amortiguamiento, cada una correspondiente al modo </w:t>
-      </w:r>
-      <w:r>
-        <w:rPr>
-          <w:position w:val="-6"/>
-        </w:rPr>
-        <w:object w:dxaOrig="139" w:dyaOrig="240">
-          <v:shape id="_x0000_i1060" type="#_x0000_t75" style="width:6.9pt;height:11.9pt" o:ole="">
-            <v:imagedata r:id="rId78" o:title=""/>
-          </v:shape>
-          <o:OLEObject Type="Embed" ProgID="Equation.DSMT4" ShapeID="_x0000_i1060" DrawAspect="Content" ObjectID="_1591342301" r:id="rId79"/>
-        </w:object>
-      </w:r>
-      <w:r>
-        <w:rPr>
-          <w:rFonts w:ascii="Arial" w:hAnsi="Arial" w:cs="Arial"/>
-        </w:rPr>
-        <w:t xml:space="preserve"> </w:t>
-      </w:r>
-      <w:r>
-        <w:rPr>
-          <w:rFonts w:ascii="Arial" w:hAnsi="Arial" w:cs="Arial"/>
-        </w:rPr>
-        <w:t xml:space="preserve">característico. </w:t>
-      </w:r>
-      <w:r>
-        <w:rPr>
-          <w:rFonts w:ascii="Arial" w:hAnsi="Arial" w:cs="Arial"/>
-        </w:rPr>
-        <w:lastRenderedPageBreak/>
-        <w:t xml:space="preserve">Mientras que </w:t>
-      </w:r>
-      <w:r>
-        <w:rPr>
-          <w:position w:val="-4"/>
-        </w:rPr>
-        <w:object w:dxaOrig="200" w:dyaOrig="240">
-          <v:shape id="_x0000_i1061" type="#_x0000_t75" style="width:10pt;height:11.9pt" o:ole="">
-            <v:imagedata r:id="rId80" o:title=""/>
-          </v:shape>
-          <o:OLEObject Type="Embed" ProgID="Equation.DSMT4" ShapeID="_x0000_i1061" DrawAspect="Content" ObjectID="_1591342302" r:id="rId81"/>
-        </w:object>
-      </w:r>
-      <w:r>
-        <w:rPr>
-          <w:rFonts w:ascii="Arial" w:hAnsi="Arial" w:cs="Arial"/>
-        </w:rPr>
-        <w:t xml:space="preserve"> es la longitud de toda la estructura</w:t>
-      </w:r>
-      <w:r>
-        <w:rPr>
-          <w:rFonts w:ascii="Arial" w:hAnsi="Arial" w:cs="Arial"/>
-        </w:rPr>
-        <w:t xml:space="preserve"> y </w:t>
-      </w:r>
-      <w:r>
-        <w:rPr>
-          <w:position w:val="-14"/>
-        </w:rPr>
-        <w:object w:dxaOrig="400" w:dyaOrig="360">
-          <v:shape id="_x0000_i1062" type="#_x0000_t75" style="width:20.05pt;height:18.15pt" o:ole="">
-            <v:imagedata r:id="rId82" o:title=""/>
-          </v:shape>
-          <o:OLEObject Type="Embed" ProgID="Equation.DSMT4" ShapeID="_x0000_i1062" DrawAspect="Content" ObjectID="_1591342303" r:id="rId83"/>
-        </w:object>
-      </w:r>
-      <w:r>
-        <w:rPr>
-          <w:rFonts w:ascii="Arial" w:hAnsi="Arial" w:cs="Arial"/>
-        </w:rPr>
-        <w:t xml:space="preserve"> es la longitud donde actúa el viento.</w:t>
-      </w:r>
-    </w:p>
-    <w:p>
-      <w:pPr>
-        <w:jc w:val="both"/>
-        <w:rPr>
-          <w:rFonts w:ascii="Arial" w:hAnsi="Arial" w:cs="Arial"/>
-        </w:rPr>
-      </w:pPr>
-    </w:p>
-    <w:p>
-      <w:pPr>
-        <w:jc w:val="both"/>
-        <w:rPr>
-          <w:rFonts w:ascii="Arial" w:hAnsi="Arial" w:cs="Arial"/>
-          <w:b/>
-          <w:sz w:val="28"/>
-        </w:rPr>
-      </w:pPr>
-      <w:r>
-        <w:rPr>
-          <w:rFonts w:ascii="Arial" w:hAnsi="Arial" w:cs="Arial"/>
-          <w:b/>
-          <w:sz w:val="28"/>
-        </w:rPr>
-        <w:t>4.3 R</w:t>
-      </w:r>
-      <w:r>
-        <w:rPr>
-          <w:rFonts w:ascii="Arial" w:hAnsi="Arial" w:cs="Arial"/>
-          <w:b/>
-          <w:sz w:val="28"/>
-        </w:rPr>
-        <w:t>espuesta de un solo componente de un solo modo</w:t>
-      </w:r>
-    </w:p>
-    <w:p>
-      <w:pPr>
-        <w:jc w:val="both"/>
-        <w:rPr>
-          <w:rFonts w:ascii="Arial" w:hAnsi="Arial" w:cs="Arial"/>
-        </w:rPr>
-      </w:pPr>
-      <w:r>
-        <w:rPr>
-          <w:rFonts w:ascii="Arial" w:hAnsi="Arial" w:cs="Arial"/>
-        </w:rPr>
-        <w:t>Para realizar estos cálculo</w:t>
-      </w:r>
-      <w:r>
-        <w:rPr>
-          <w:rFonts w:ascii="Arial" w:hAnsi="Arial" w:cs="Arial"/>
-        </w:rPr>
-        <w:t>s</w:t>
-      </w:r>
-      <w:r>
-        <w:rPr>
-          <w:rFonts w:ascii="Arial" w:hAnsi="Arial" w:cs="Arial"/>
-        </w:rPr>
-        <w:t xml:space="preserve"> se considera que no hay un acoplamiento entre modos verticales, horizontales y torsionales además de que </w:t>
-      </w:r>
-      <w:r>
-        <w:rPr>
-          <w:rFonts w:ascii="Arial" w:hAnsi="Arial" w:cs="Arial"/>
-        </w:rPr>
-        <w:t>no existe</w:t>
-      </w:r>
-      <w:r>
-        <w:rPr>
-          <w:rFonts w:ascii="Arial" w:hAnsi="Arial" w:cs="Arial"/>
-        </w:rPr>
-        <w:t xml:space="preserve"> covarianza entre modos. Para obtener la varianza en cada dirección, se suman las contribuciones de cada modo como se muestra en la ecuación </w:t>
-      </w:r>
-      <w:r>
-        <w:rPr>
-          <w:rFonts w:ascii="Arial" w:hAnsi="Arial" w:cs="Arial"/>
-        </w:rPr>
-        <w:t>(4.7).</w:t>
+          <w:rFonts w:ascii="Arial" w:hAnsi="Arial" w:cs="Arial"/>
+        </w:rPr>
+        <w:t>como se muestra en la ecuación (4.</w:t>
+      </w:r>
+      <w:r>
+        <w:rPr>
+          <w:rFonts w:ascii="Arial" w:hAnsi="Arial" w:cs="Arial"/>
+        </w:rPr>
+        <w:t xml:space="preserve">8), </w:t>
       </w:r>
     </w:p>
     <w:tbl>
@@ -1803,14 +1986,14 @@
         <w:tblLook w:val="04A0" w:firstRow="1" w:lastRow="0" w:firstColumn="1" w:lastColumn="0" w:noHBand="0" w:noVBand="1"/>
       </w:tblPr>
       <w:tblGrid>
-        <w:gridCol w:w="2992"/>
-        <w:gridCol w:w="2993"/>
-        <w:gridCol w:w="2993"/>
+        <w:gridCol w:w="2166"/>
+        <w:gridCol w:w="4377"/>
+        <w:gridCol w:w="2301"/>
       </w:tblGrid>
       <w:tr>
         <w:tc>
           <w:tcPr>
-            <w:tcW w:w="2992" w:type="dxa"/>
+            <w:tcW w:w="2166" w:type="dxa"/>
           </w:tcPr>
           <w:p>
             <w:pPr>
@@ -1823,31 +2006,31 @@
         </w:tc>
         <w:tc>
           <w:tcPr>
-            <w:tcW w:w="2993" w:type="dxa"/>
-          </w:tcPr>
-          <w:p>
-            <w:pPr>
-              <w:jc w:val="center"/>
-              <w:rPr>
-                <w:rFonts w:ascii="Arial" w:hAnsi="Arial" w:cs="Arial"/>
-              </w:rPr>
-            </w:pPr>
-            <w:r>
-              <w:rPr>
-                <w:position w:val="-88"/>
-              </w:rPr>
-              <w:object w:dxaOrig="1500" w:dyaOrig="1880">
-                <v:shape id="_x0000_i1063" type="#_x0000_t75" style="width:75.15pt;height:94.55pt" o:ole="">
-                  <v:imagedata r:id="rId84" o:title=""/>
+            <w:tcW w:w="4371" w:type="dxa"/>
+          </w:tcPr>
+          <w:p>
+            <w:pPr>
+              <w:jc w:val="both"/>
+              <w:rPr>
+                <w:rFonts w:ascii="Arial" w:hAnsi="Arial" w:cs="Arial"/>
+              </w:rPr>
+            </w:pPr>
+            <w:r>
+              <w:rPr>
+                <w:position w:val="-24"/>
+              </w:rPr>
+              <w:object w:dxaOrig="4140" w:dyaOrig="660">
+                <v:shape id="_x0000_i1061" type="#_x0000_t75" style="width:207.85pt;height:33.8pt" o:ole="">
+                  <v:imagedata r:id="rId86" o:title=""/>
                 </v:shape>
-                <o:OLEObject Type="Embed" ProgID="Equation.DSMT4" ShapeID="_x0000_i1063" DrawAspect="Content" ObjectID="_1591342304" r:id="rId85"/>
+                <o:OLEObject Type="Embed" ProgID="Equation.DSMT4" ShapeID="_x0000_i1061" DrawAspect="Content" ObjectID="_1595159826" r:id="rId87"/>
               </w:object>
             </w:r>
           </w:p>
         </w:tc>
         <w:tc>
           <w:tcPr>
-            <w:tcW w:w="2993" w:type="dxa"/>
+            <w:tcW w:w="2301" w:type="dxa"/>
             <w:vAlign w:val="center"/>
           </w:tcPr>
           <w:p>
@@ -1867,7 +2050,7 @@
               <w:rPr>
                 <w:rFonts w:ascii="Arial" w:hAnsi="Arial" w:cs="Arial"/>
               </w:rPr>
-              <w:t>7</w:t>
+              <w:t>8</w:t>
             </w:r>
             <w:r>
               <w:rPr>
@@ -1886,29 +2069,19 @@
           <w:rFonts w:ascii="Arial" w:hAnsi="Arial" w:cs="Arial"/>
         </w:rPr>
       </w:pPr>
-      <w:r>
-        <w:rPr>
-          <w:rFonts w:ascii="Arial" w:hAnsi="Arial" w:cs="Arial"/>
-        </w:rPr>
-        <w:t>La varianza se puede obtener a partir de la función de densidad espectral</w:t>
-      </w:r>
-      <w:r>
-        <w:rPr>
-          <w:rFonts w:ascii="Arial" w:hAnsi="Arial" w:cs="Arial"/>
-        </w:rPr>
-        <w:t xml:space="preserve"> </w:t>
-      </w:r>
-      <w:r>
-        <w:rPr>
-          <w:rFonts w:ascii="Arial" w:hAnsi="Arial" w:cs="Arial"/>
-        </w:rPr>
-        <w:t>como se muestra en las ecuación (4.</w:t>
-      </w:r>
-      <w:r>
-        <w:rPr>
-          <w:rFonts w:ascii="Arial" w:hAnsi="Arial" w:cs="Arial"/>
-        </w:rPr>
-        <w:t>8). La función de densidad espectral de desplazamiento se define en la ecuación (4.9), si se desea ver como se obtiene a partir de la ecuación de movimiento véase el apéndice A.</w:t>
+    </w:p>
+    <w:p>
+      <w:pPr>
+        <w:jc w:val="both"/>
+        <w:rPr>
+          <w:rFonts w:ascii="Arial" w:hAnsi="Arial" w:cs="Arial"/>
+        </w:rPr>
+      </w:pPr>
+      <w:r>
+        <w:rPr>
+          <w:rFonts w:ascii="Arial" w:hAnsi="Arial" w:cs="Arial"/>
+        </w:rPr>
+        <w:t>La función de densidad espectral de desplazamiento se define en la ecuación (4.9),</w:t>
       </w:r>
     </w:p>
     <w:tbl>
@@ -1926,34 +2099,33 @@
         <w:tblLook w:val="04A0" w:firstRow="1" w:lastRow="0" w:firstColumn="1" w:lastColumn="0" w:noHBand="0" w:noVBand="1"/>
       </w:tblPr>
       <w:tblGrid>
-        <w:gridCol w:w="2287"/>
-        <w:gridCol w:w="561"/>
-        <w:gridCol w:w="3333"/>
-        <w:gridCol w:w="471"/>
-        <w:gridCol w:w="2402"/>
+        <w:gridCol w:w="2164"/>
+        <w:gridCol w:w="4366"/>
+        <w:gridCol w:w="2298"/>
       </w:tblGrid>
       <w:tr>
         <w:tc>
           <w:tcPr>
-            <w:tcW w:w="2287" w:type="dxa"/>
-          </w:tcPr>
-          <w:p>
-            <w:pPr>
-              <w:jc w:val="both"/>
-              <w:rPr>
-                <w:rFonts w:ascii="Arial" w:hAnsi="Arial" w:cs="Arial"/>
-              </w:rPr>
-            </w:pPr>
-          </w:p>
-        </w:tc>
-        <w:tc>
-          <w:tcPr>
-            <w:tcW w:w="4365" w:type="dxa"/>
-            <w:gridSpan w:val="3"/>
-          </w:tcPr>
-          <w:p>
-            <w:pPr>
-              <w:jc w:val="both"/>
+            <w:tcW w:w="2164" w:type="dxa"/>
+            <w:vAlign w:val="center"/>
+          </w:tcPr>
+          <w:p>
+            <w:pPr>
+              <w:jc w:val="center"/>
+              <w:rPr>
+                <w:rFonts w:ascii="Arial" w:hAnsi="Arial" w:cs="Arial"/>
+              </w:rPr>
+            </w:pPr>
+          </w:p>
+        </w:tc>
+        <w:tc>
+          <w:tcPr>
+            <w:tcW w:w="4366" w:type="dxa"/>
+            <w:vAlign w:val="center"/>
+          </w:tcPr>
+          <w:p>
+            <w:pPr>
+              <w:jc w:val="center"/>
               <w:rPr>
                 <w:rFonts w:ascii="Arial" w:hAnsi="Arial" w:cs="Arial"/>
               </w:rPr>
@@ -1962,91 +2134,18 @@
               <w:rPr>
                 <w:position w:val="-24"/>
               </w:rPr>
-              <w:object w:dxaOrig="4140" w:dyaOrig="660">
-                <v:shape id="_x0000_i1064" type="#_x0000_t75" style="width:207.25pt;height:33.2pt" o:ole="">
-                  <v:imagedata r:id="rId86" o:title=""/>
-                </v:shape>
-                <o:OLEObject Type="Embed" ProgID="Equation.DSMT4" ShapeID="_x0000_i1064" DrawAspect="Content" ObjectID="_1591342305" r:id="rId87"/>
-              </w:object>
-            </w:r>
-          </w:p>
-        </w:tc>
-        <w:tc>
-          <w:tcPr>
-            <w:tcW w:w="2402" w:type="dxa"/>
-            <w:vAlign w:val="center"/>
-          </w:tcPr>
-          <w:p>
-            <w:pPr>
-              <w:jc w:val="right"/>
-              <w:rPr>
-                <w:rFonts w:ascii="Arial" w:hAnsi="Arial" w:cs="Arial"/>
-              </w:rPr>
-            </w:pPr>
-            <w:r>
-              <w:rPr>
-                <w:rFonts w:ascii="Arial" w:hAnsi="Arial" w:cs="Arial"/>
-              </w:rPr>
-              <w:t>(4.</w:t>
-            </w:r>
-            <w:r>
-              <w:rPr>
-                <w:rFonts w:ascii="Arial" w:hAnsi="Arial" w:cs="Arial"/>
-              </w:rPr>
-              <w:t>8</w:t>
-            </w:r>
-            <w:r>
-              <w:rPr>
-                <w:rFonts w:ascii="Arial" w:hAnsi="Arial" w:cs="Arial"/>
-              </w:rPr>
-              <w:t>)</w:t>
-            </w:r>
-          </w:p>
-        </w:tc>
-      </w:tr>
-      <w:tr>
-        <w:tc>
-          <w:tcPr>
-            <w:tcW w:w="2848" w:type="dxa"/>
-            <w:gridSpan w:val="2"/>
-          </w:tcPr>
-          <w:p>
-            <w:pPr>
-              <w:jc w:val="both"/>
-              <w:rPr>
-                <w:rFonts w:ascii="Arial" w:hAnsi="Arial" w:cs="Arial"/>
-              </w:rPr>
-            </w:pPr>
-          </w:p>
-        </w:tc>
-        <w:tc>
-          <w:tcPr>
-            <w:tcW w:w="3333" w:type="dxa"/>
-          </w:tcPr>
-          <w:p>
-            <w:pPr>
-              <w:jc w:val="both"/>
-              <w:rPr>
-                <w:rFonts w:ascii="Arial" w:hAnsi="Arial" w:cs="Arial"/>
-              </w:rPr>
-            </w:pPr>
-            <w:r>
-              <w:rPr>
-                <w:position w:val="-24"/>
-              </w:rPr>
               <w:object w:dxaOrig="3120" w:dyaOrig="780">
-                <v:shape id="_x0000_i1065" type="#_x0000_t75" style="width:155.9pt;height:38.8pt" o:ole="">
+                <v:shape id="_x0000_i1062" type="#_x0000_t75" style="width:155.9pt;height:38.2pt" o:ole="">
                   <v:imagedata r:id="rId88" o:title=""/>
                 </v:shape>
-                <o:OLEObject Type="Embed" ProgID="Equation.DSMT4" ShapeID="_x0000_i1065" DrawAspect="Content" ObjectID="_1591342306" r:id="rId89"/>
+                <o:OLEObject Type="Embed" ProgID="Equation.DSMT4" ShapeID="_x0000_i1062" DrawAspect="Content" ObjectID="_1595159827" r:id="rId89"/>
               </w:object>
             </w:r>
           </w:p>
         </w:tc>
         <w:tc>
           <w:tcPr>
-            <w:tcW w:w="2873" w:type="dxa"/>
-            <w:gridSpan w:val="2"/>
+            <w:tcW w:w="2298" w:type="dxa"/>
             <w:vAlign w:val="center"/>
           </w:tcPr>
           <w:p>
@@ -2085,10 +2184,33 @@
           <w:rFonts w:ascii="Arial" w:hAnsi="Arial" w:cs="Arial"/>
         </w:rPr>
       </w:pPr>
-      <w:r>
-        <w:rPr>
-          <w:rFonts w:ascii="Arial" w:hAnsi="Arial" w:cs="Arial"/>
-        </w:rPr>
+    </w:p>
+    <w:p>
+      <w:pPr>
+        <w:jc w:val="both"/>
+        <w:rPr>
+          <w:rFonts w:ascii="Arial" w:hAnsi="Arial" w:cs="Arial"/>
+        </w:rPr>
+      </w:pPr>
+      <w:r>
+        <w:rPr>
+          <w:rFonts w:ascii="Arial" w:hAnsi="Arial" w:cs="Arial"/>
+        </w:rPr>
+        <w:t>Para la determinación de la ecuación de movimiento véase el apéndice A.</w:t>
+      </w:r>
+    </w:p>
+    <w:p>
+      <w:pPr>
+        <w:jc w:val="both"/>
+        <w:rPr>
+          <w:rFonts w:ascii="Arial" w:hAnsi="Arial" w:cs="Arial"/>
+        </w:rPr>
+      </w:pPr>
+      <w:r>
+        <w:rPr>
+          <w:rFonts w:ascii="Arial" w:hAnsi="Arial" w:cs="Arial"/>
+        </w:rPr>
+        <w:lastRenderedPageBreak/>
         <w:t xml:space="preserve">En la Figura 4.1 se muestra la representación gráfica del espectro de respuesta de carga </w:t>
       </w:r>
       <w:r>
@@ -2096,10 +2218,10 @@
           <w:position w:val="-16"/>
         </w:rPr>
         <w:object w:dxaOrig="700" w:dyaOrig="400">
-          <v:shape id="_x0000_i1066" type="#_x0000_t75" style="width:35.05pt;height:20.05pt" o:ole="">
+          <v:shape id="_x0000_i1063" type="#_x0000_t75" style="width:36.3pt;height:20.05pt" o:ole="">
             <v:imagedata r:id="rId90" o:title=""/>
           </v:shape>
-          <o:OLEObject Type="Embed" ProgID="Equation.DSMT4" ShapeID="_x0000_i1066" DrawAspect="Content" ObjectID="_1591342307" r:id="rId91"/>
+          <o:OLEObject Type="Embed" ProgID="Equation.DSMT4" ShapeID="_x0000_i1063" DrawAspect="Content" ObjectID="_1595159828" r:id="rId91"/>
         </w:object>
       </w:r>
       <w:r>
@@ -2125,10 +2247,10 @@
           <w:position w:val="-18"/>
         </w:rPr>
         <w:object w:dxaOrig="760" w:dyaOrig="520">
-          <v:shape id="_x0000_i1067" type="#_x0000_t75" style="width:38.2pt;height:26.3pt" o:ole="">
+          <v:shape id="_x0000_i1064" type="#_x0000_t75" style="width:38.2pt;height:26.3pt" o:ole="">
             <v:imagedata r:id="rId92" o:title=""/>
           </v:shape>
-          <o:OLEObject Type="Embed" ProgID="Equation.DSMT4" ShapeID="_x0000_i1067" DrawAspect="Content" ObjectID="_1591342308" r:id="rId93"/>
+          <o:OLEObject Type="Embed" ProgID="Equation.DSMT4" ShapeID="_x0000_i1064" DrawAspect="Content" ObjectID="_1595159829" r:id="rId93"/>
         </w:object>
       </w:r>
       <w:r>
@@ -2142,10 +2264,10 @@
           <w:position w:val="-10"/>
         </w:rPr>
         <w:object w:dxaOrig="859" w:dyaOrig="320">
-          <v:shape id="_x0000_i1068" type="#_x0000_t75" style="width:43.2pt;height:16.3pt" o:ole="">
+          <v:shape id="_x0000_i1065" type="#_x0000_t75" style="width:43.85pt;height:16.3pt" o:ole="">
             <v:imagedata r:id="rId94" o:title=""/>
           </v:shape>
-          <o:OLEObject Type="Embed" ProgID="Equation.DSMT4" ShapeID="_x0000_i1068" DrawAspect="Content" ObjectID="_1591342309" r:id="rId95"/>
+          <o:OLEObject Type="Embed" ProgID="Equation.DSMT4" ShapeID="_x0000_i1065" DrawAspect="Content" ObjectID="_1595159830" r:id="rId95"/>
         </w:object>
       </w:r>
       <w:r>
@@ -2168,7 +2290,7 @@
         <w:tblLook w:val="04A0" w:firstRow="1" w:lastRow="0" w:firstColumn="1" w:lastColumn="0" w:noHBand="0" w:noVBand="1"/>
       </w:tblPr>
       <w:tblGrid>
-        <w:gridCol w:w="9021"/>
+        <w:gridCol w:w="9013"/>
       </w:tblGrid>
       <w:tr>
         <w:trPr>
@@ -2190,10 +2312,10 @@
                 <w:rFonts w:ascii="Arial" w:hAnsi="Arial" w:cs="Arial"/>
               </w:rPr>
               <w:object w:dxaOrig="8805" w:dyaOrig="4005">
-                <v:shape id="_x0000_i1069" type="#_x0000_t75" style="width:440.15pt;height:200.35pt" o:ole="">
+                <v:shape id="_x0000_i1066" type="#_x0000_t75" style="width:439.5pt;height:200.35pt" o:ole="">
                   <v:imagedata r:id="rId96" o:title=""/>
                 </v:shape>
-                <o:OLEObject Type="Embed" ProgID="Visio.Drawing.15" ShapeID="_x0000_i1069" DrawAspect="Content" ObjectID="_1591342310" r:id="rId97"/>
+                <o:OLEObject Type="Embed" ProgID="Visio.Drawing.15" ShapeID="_x0000_i1066" DrawAspect="Content" ObjectID="_1595159831" r:id="rId97"/>
               </w:object>
             </w:r>
           </w:p>
@@ -2299,21 +2421,31 @@
           <w:b/>
           <w:sz w:val="28"/>
         </w:rPr>
-        <w:t>general de múltiples modos</w:t>
-      </w:r>
-    </w:p>
-    <w:p>
-      <w:pPr>
-        <w:jc w:val="both"/>
-        <w:rPr>
-          <w:rFonts w:ascii="Arial" w:hAnsi="Arial" w:cs="Arial"/>
-        </w:rPr>
-      </w:pPr>
-      <w:r>
-        <w:rPr>
-          <w:rFonts w:ascii="Arial" w:hAnsi="Arial" w:cs="Arial"/>
-        </w:rPr>
-        <w:t>En la sección anterior se vio como obtener la respuesta de forma independiente para cada modo y cada fuerza. En esta sección se presenta la ecuación para considerar todos los modos. Aunque en este trabajo no se aplica esta metodología es bueno que se conozcan las ecuaciones.</w:t>
+        <w:t>de un oscilador de varios grados de libertad</w:t>
+      </w:r>
+    </w:p>
+    <w:p>
+      <w:pPr>
+        <w:jc w:val="both"/>
+        <w:rPr>
+          <w:rFonts w:ascii="Arial" w:hAnsi="Arial" w:cs="Arial"/>
+          <w:b/>
+          <w:sz w:val="28"/>
+        </w:rPr>
+      </w:pPr>
+    </w:p>
+    <w:p>
+      <w:pPr>
+        <w:jc w:val="both"/>
+        <w:rPr>
+          <w:rFonts w:ascii="Arial" w:hAnsi="Arial" w:cs="Arial"/>
+        </w:rPr>
+      </w:pPr>
+      <w:r>
+        <w:rPr>
+          <w:rFonts w:ascii="Arial" w:hAnsi="Arial" w:cs="Arial"/>
+        </w:rPr>
+        <w:t>En la sección anterior se vio como obtener la respuesta de forma independiente para cada modo y cada fuerza. En esta sección se presenta la ecuación para considerar los modos superiores de vibrar. Aunque en este trabajo no se aplica esta metodología.</w:t>
       </w:r>
     </w:p>
     <w:p>
@@ -2379,10 +2511,10 @@
                 <w:position w:val="-18"/>
               </w:rPr>
               <w:object w:dxaOrig="4520" w:dyaOrig="480">
-                <v:shape id="_x0000_i1070" type="#_x0000_t75" style="width:226pt;height:24.4pt" o:ole="">
+                <v:shape id="_x0000_i1067" type="#_x0000_t75" style="width:226pt;height:23.8pt" o:ole="">
                   <v:imagedata r:id="rId98" o:title=""/>
                 </v:shape>
-                <o:OLEObject Type="Embed" ProgID="Equation.DSMT4" ShapeID="_x0000_i1070" DrawAspect="Content" ObjectID="_1591342311" r:id="rId99"/>
+                <o:OLEObject Type="Embed" ProgID="Equation.DSMT4" ShapeID="_x0000_i1067" DrawAspect="Content" ObjectID="_1595159832" r:id="rId99"/>
               </w:object>
             </w:r>
           </w:p>
@@ -2416,6 +2548,14 @@
           <w:rFonts w:ascii="Arial" w:hAnsi="Arial" w:cs="Arial"/>
         </w:rPr>
       </w:pPr>
+    </w:p>
+    <w:p>
+      <w:pPr>
+        <w:jc w:val="both"/>
+        <w:rPr>
+          <w:rFonts w:ascii="Arial" w:hAnsi="Arial" w:cs="Arial"/>
+        </w:rPr>
+      </w:pPr>
       <w:r>
         <w:rPr>
           <w:rFonts w:ascii="Arial" w:hAnsi="Arial" w:cs="Arial"/>
@@ -2427,10 +2567,10 @@
           <w:position w:val="-4"/>
         </w:rPr>
         <w:object w:dxaOrig="279" w:dyaOrig="300">
-          <v:shape id="_x0000_i1071" type="#_x0000_t75" style="width:13.75pt;height:15.05pt" o:ole="">
+          <v:shape id="_x0000_i1068" type="#_x0000_t75" style="width:13.75pt;height:13.75pt" o:ole="">
             <v:imagedata r:id="rId100" o:title=""/>
           </v:shape>
-          <o:OLEObject Type="Embed" ProgID="Equation.DSMT4" ShapeID="_x0000_i1071" DrawAspect="Content" ObjectID="_1591342312" r:id="rId101"/>
+          <o:OLEObject Type="Embed" ProgID="Equation.DSMT4" ShapeID="_x0000_i1068" DrawAspect="Content" ObjectID="_1595159833" r:id="rId101"/>
         </w:object>
       </w:r>
       <w:r>
@@ -2444,10 +2584,10 @@
           <w:position w:val="-10"/>
         </w:rPr>
         <w:object w:dxaOrig="200" w:dyaOrig="300">
-          <v:shape id="_x0000_i1072" type="#_x0000_t75" style="width:10pt;height:15.05pt" o:ole="">
+          <v:shape id="_x0000_i1069" type="#_x0000_t75" style="width:10pt;height:13.75pt" o:ole="">
             <v:imagedata r:id="rId102" o:title=""/>
           </v:shape>
-          <o:OLEObject Type="Embed" ProgID="Equation.DSMT4" ShapeID="_x0000_i1072" DrawAspect="Content" ObjectID="_1591342313" r:id="rId103"/>
+          <o:OLEObject Type="Embed" ProgID="Equation.DSMT4" ShapeID="_x0000_i1069" DrawAspect="Content" ObjectID="_1595159834" r:id="rId103"/>
         </w:object>
       </w:r>
       <w:r>
@@ -2461,18 +2601,34 @@
           <w:position w:val="-18"/>
         </w:rPr>
         <w:object w:dxaOrig="340" w:dyaOrig="400">
-          <v:shape id="_x0000_i1073" type="#_x0000_t75" style="width:16.9pt;height:20.05pt" o:ole="">
+          <v:shape id="_x0000_i1070" type="#_x0000_t75" style="width:18.15pt;height:20.05pt" o:ole="">
             <v:imagedata r:id="rId104" o:title=""/>
           </v:shape>
-          <o:OLEObject Type="Embed" ProgID="Equation.DSMT4" ShapeID="_x0000_i1073" DrawAspect="Content" ObjectID="_1591342314" r:id="rId105"/>
-        </w:object>
-      </w:r>
-      <w:r>
-        <w:rPr>
-          <w:rFonts w:ascii="Arial" w:hAnsi="Arial" w:cs="Arial"/>
-        </w:rPr>
-        <w:t xml:space="preserve">. En la ecuación (4.10) no viene el término de la rigidez como se muestra en la ecuación (4.9) ya que se incluye en el espectro de la carga modal. </w:t>
-      </w:r>
+          <o:OLEObject Type="Embed" ProgID="Equation.DSMT4" ShapeID="_x0000_i1070" DrawAspect="Content" ObjectID="_1595159835" r:id="rId105"/>
+        </w:object>
+      </w:r>
+      <w:r>
+        <w:rPr>
+          <w:rFonts w:ascii="Arial" w:hAnsi="Arial" w:cs="Arial"/>
+        </w:rPr>
+        <w:t xml:space="preserve">. En la ecuación (4.10) </w:t>
+      </w:r>
+      <w:r>
+        <w:rPr>
+          <w:rFonts w:ascii="Arial" w:hAnsi="Arial" w:cs="Arial"/>
+        </w:rPr>
+        <w:lastRenderedPageBreak/>
+        <w:t xml:space="preserve">no viene el término de la rigidez como se muestra en la ecuación (4.9) ya que se incluye en el espectro de la carga modal. </w:t>
+      </w:r>
+    </w:p>
+    <w:p>
+      <w:pPr>
+        <w:jc w:val="both"/>
+        <w:rPr>
+          <w:rFonts w:ascii="Arial" w:hAnsi="Arial" w:cs="Arial"/>
+          <w:sz w:val="28"/>
+        </w:rPr>
+      </w:pPr>
     </w:p>
     <w:p>
       <w:pPr>
@@ -2483,23 +2639,21 @@
           <w:sz w:val="28"/>
         </w:rPr>
       </w:pPr>
-    </w:p>
-    <w:p>
-      <w:pPr>
-        <w:jc w:val="both"/>
+      <w:r>
         <w:rPr>
           <w:rFonts w:ascii="Arial" w:hAnsi="Arial" w:cs="Arial"/>
           <w:b/>
           <w:sz w:val="28"/>
         </w:rPr>
-      </w:pPr>
+        <w:t>4.</w:t>
+      </w:r>
       <w:r>
         <w:rPr>
           <w:rFonts w:ascii="Arial" w:hAnsi="Arial" w:cs="Arial"/>
           <w:b/>
           <w:sz w:val="28"/>
         </w:rPr>
-        <w:t>4.</w:t>
+        <w:t>4</w:t>
       </w:r>
       <w:r>
         <w:rPr>
@@ -2507,7 +2661,7 @@
           <w:b/>
           <w:sz w:val="28"/>
         </w:rPr>
-        <w:t>4</w:t>
+        <w:t xml:space="preserve"> </w:t>
       </w:r>
       <w:r>
         <w:rPr>
@@ -2515,14 +2669,6 @@
           <w:b/>
           <w:sz w:val="28"/>
         </w:rPr>
-        <w:t xml:space="preserve"> </w:t>
-      </w:r>
-      <w:r>
-        <w:rPr>
-          <w:rFonts w:ascii="Arial" w:hAnsi="Arial" w:cs="Arial"/>
-          <w:b/>
-          <w:sz w:val="28"/>
-        </w:rPr>
         <w:t>Ecuación de aleteo</w:t>
       </w:r>
     </w:p>
@@ -2539,31 +2685,23 @@
           <w:rFonts w:ascii="Arial" w:hAnsi="Arial" w:cs="Arial"/>
           <w:sz w:val="24"/>
         </w:rPr>
-        <w:t xml:space="preserve">Las ecuaciones (4.8) y (4.9) pueden ser usadas para obtener la respuesta de cualquier estructura ante efectos de ráfagas como de desprendimiento de vórtices, </w:t>
-      </w:r>
-      <w:r>
+        <w:t>Las ecuaciones (4.8) y (4.9) pueden ser usadas para obtener la respuesta de cualquier estructura ante efectos de ráfagas como de desprendimiento de vórtices, sin embargo, en estas ecuaciones no existe acoplamiento entre modos lo cual sucede cuando se evalúa el efecto ante aleteo.</w:t>
+      </w:r>
+    </w:p>
+    <w:p>
+      <w:pPr>
+        <w:jc w:val="both"/>
         <w:rPr>
           <w:rFonts w:ascii="Arial" w:hAnsi="Arial" w:cs="Arial"/>
           <w:sz w:val="24"/>
         </w:rPr>
-        <w:lastRenderedPageBreak/>
-        <w:t>sin embargo en estas ecuaciones no existe acoplamiento entre modos lo cual sucede cuando se evalúa el efecto ante aleteo.</w:t>
-      </w:r>
-    </w:p>
-    <w:p>
-      <w:pPr>
-        <w:jc w:val="both"/>
+      </w:pPr>
+      <w:r>
         <w:rPr>
           <w:rFonts w:ascii="Arial" w:hAnsi="Arial" w:cs="Arial"/>
           <w:sz w:val="24"/>
         </w:rPr>
-      </w:pPr>
-      <w:r>
-        <w:rPr>
-          <w:rFonts w:ascii="Arial" w:hAnsi="Arial" w:cs="Arial"/>
-          <w:sz w:val="24"/>
-        </w:rPr>
-        <w:t>Theodorsen (1935) propuso las ecuaciones de aleteo para una placa, ignorando la separación de flujo, esto limita su propuesta para puentes por lo que Scanlan (1978) modificó la teoría de Theodorsen. La teoría de Scanlan utiliza derivadas aerodinámicas, las cuales se definen más adelante, primero la ecuación (4.3) se puede reescribir como:</w:t>
+        <w:t>Theodorsen (1935) propuso las ecuaciones de aleteo para una placa, ignorando la separación de flujo, esto limita su propuesta para puentes, por lo que Scanlan (1978) modificó la teoría de Theodorsen. La teoría de Scanlan utiliza derivadas aerodinámicas, las cuales se definen más adelante, primero la ecuación (4.3) se puede reescribir como:</w:t>
       </w:r>
     </w:p>
     <w:tbl>
@@ -2581,12 +2719,12 @@
         <w:tblLook w:val="04A0" w:firstRow="1" w:lastRow="0" w:firstColumn="1" w:lastColumn="0" w:noHBand="0" w:noVBand="1"/>
       </w:tblPr>
       <w:tblGrid>
-        <w:gridCol w:w="2878"/>
-        <w:gridCol w:w="114"/>
-        <w:gridCol w:w="3021"/>
-        <w:gridCol w:w="134"/>
-        <w:gridCol w:w="2859"/>
-        <w:gridCol w:w="48"/>
+        <w:gridCol w:w="2816"/>
+        <w:gridCol w:w="113"/>
+        <w:gridCol w:w="3131"/>
+        <w:gridCol w:w="133"/>
+        <w:gridCol w:w="2814"/>
+        <w:gridCol w:w="47"/>
       </w:tblGrid>
       <w:tr>
         <w:trPr>
@@ -2623,10 +2761,10 @@
                 <w:position w:val="-10"/>
               </w:rPr>
               <w:object w:dxaOrig="2799" w:dyaOrig="360">
-                <v:shape id="_x0000_i1074" type="#_x0000_t75" style="width:140.25pt;height:18.15pt" o:ole="">
+                <v:shape id="_x0000_i1071" type="#_x0000_t75" style="width:140.25pt;height:18.15pt" o:ole="">
                   <v:imagedata r:id="rId106" o:title=""/>
                 </v:shape>
-                <o:OLEObject Type="Embed" ProgID="Equation.DSMT4" ShapeID="_x0000_i1074" DrawAspect="Content" ObjectID="_1591342315" r:id="rId107"/>
+                <o:OLEObject Type="Embed" ProgID="Equation.DSMT4" ShapeID="_x0000_i1071" DrawAspect="Content" ObjectID="_1595159836" r:id="rId107"/>
               </w:object>
             </w:r>
           </w:p>
@@ -2684,10 +2822,10 @@
                 <w:position w:val="-10"/>
               </w:rPr>
               <w:object w:dxaOrig="3040" w:dyaOrig="360">
-                <v:shape id="_x0000_i1075" type="#_x0000_t75" style="width:152.75pt;height:18.15pt" o:ole="">
+                <v:shape id="_x0000_i1072" type="#_x0000_t75" style="width:154pt;height:18.15pt" o:ole="">
                   <v:imagedata r:id="rId108" o:title=""/>
                 </v:shape>
-                <o:OLEObject Type="Embed" ProgID="Equation.DSMT4" ShapeID="_x0000_i1075" DrawAspect="Content" ObjectID="_1591342316" r:id="rId109"/>
+                <o:OLEObject Type="Embed" ProgID="Equation.DSMT4" ShapeID="_x0000_i1072" DrawAspect="Content" ObjectID="_1595159837" r:id="rId109"/>
               </w:object>
             </w:r>
           </w:p>
@@ -2725,10 +2863,17 @@
       <w:r>
         <w:rPr>
           <w:rFonts w:ascii="Arial" w:hAnsi="Arial" w:cs="Arial"/>
-          <w:sz w:val="24"/>
         </w:rPr>
         <w:t xml:space="preserve"> </w:t>
       </w:r>
+    </w:p>
+    <w:p>
+      <w:pPr>
+        <w:jc w:val="both"/>
+        <w:rPr>
+          <w:rFonts w:ascii="Arial" w:hAnsi="Arial" w:cs="Arial"/>
+        </w:rPr>
+      </w:pPr>
       <w:r>
         <w:rPr>
           <w:rFonts w:ascii="Arial" w:hAnsi="Arial" w:cs="Arial"/>
@@ -2740,10 +2885,10 @@
           <w:position w:val="-4"/>
         </w:rPr>
         <w:object w:dxaOrig="300" w:dyaOrig="240">
-          <v:shape id="_x0000_i1076" type="#_x0000_t75" style="width:15.05pt;height:11.9pt" o:ole="">
+          <v:shape id="_x0000_i1073" type="#_x0000_t75" style="width:13.75pt;height:11.9pt" o:ole="">
             <v:imagedata r:id="rId110" o:title=""/>
           </v:shape>
-          <o:OLEObject Type="Embed" ProgID="Equation.DSMT4" ShapeID="_x0000_i1076" DrawAspect="Content" ObjectID="_1591342317" r:id="rId111"/>
+          <o:OLEObject Type="Embed" ProgID="Equation.DSMT4" ShapeID="_x0000_i1073" DrawAspect="Content" ObjectID="_1595159838" r:id="rId111"/>
         </w:object>
       </w:r>
       <w:r>
@@ -2757,10 +2902,10 @@
           <w:position w:val="-4"/>
         </w:rPr>
         <w:object w:dxaOrig="180" w:dyaOrig="240">
-          <v:shape id="_x0000_i1077" type="#_x0000_t75" style="width:8.75pt;height:11.9pt" o:ole="">
+          <v:shape id="_x0000_i1074" type="#_x0000_t75" style="width:10pt;height:11.9pt" o:ole="">
             <v:imagedata r:id="rId112" o:title=""/>
           </v:shape>
-          <o:OLEObject Type="Embed" ProgID="Equation.DSMT4" ShapeID="_x0000_i1077" DrawAspect="Content" ObjectID="_1591342318" r:id="rId113"/>
+          <o:OLEObject Type="Embed" ProgID="Equation.DSMT4" ShapeID="_x0000_i1074" DrawAspect="Content" ObjectID="_1595159839" r:id="rId113"/>
         </w:object>
       </w:r>
       <w:r>
@@ -2774,10 +2919,10 @@
           <w:position w:val="-6"/>
         </w:rPr>
         <w:object w:dxaOrig="180" w:dyaOrig="260">
-          <v:shape id="_x0000_i1078" type="#_x0000_t75" style="width:8.75pt;height:12.5pt" o:ole="">
+          <v:shape id="_x0000_i1075" type="#_x0000_t75" style="width:10pt;height:11.9pt" o:ole="">
             <v:imagedata r:id="rId114" o:title=""/>
           </v:shape>
-          <o:OLEObject Type="Embed" ProgID="Equation.DSMT4" ShapeID="_x0000_i1078" DrawAspect="Content" ObjectID="_1591342319" r:id="rId115"/>
+          <o:OLEObject Type="Embed" ProgID="Equation.DSMT4" ShapeID="_x0000_i1075" DrawAspect="Content" ObjectID="_1595159840" r:id="rId115"/>
         </w:object>
       </w:r>
       <w:r>
@@ -2791,10 +2936,10 @@
           <w:position w:val="-6"/>
         </w:rPr>
         <w:object w:dxaOrig="220" w:dyaOrig="220">
-          <v:shape id="_x0000_i1079" type="#_x0000_t75" style="width:11.25pt;height:11.25pt" o:ole="">
+          <v:shape id="_x0000_i1076" type="#_x0000_t75" style="width:11.9pt;height:11.9pt" o:ole="">
             <v:imagedata r:id="rId116" o:title=""/>
           </v:shape>
-          <o:OLEObject Type="Embed" ProgID="Equation.DSMT4" ShapeID="_x0000_i1079" DrawAspect="Content" ObjectID="_1591342320" r:id="rId117"/>
+          <o:OLEObject Type="Embed" ProgID="Equation.DSMT4" ShapeID="_x0000_i1076" DrawAspect="Content" ObjectID="_1595159841" r:id="rId117"/>
         </w:object>
       </w:r>
       <w:r>
@@ -2802,6 +2947,57 @@
           <w:rFonts w:ascii="Arial" w:hAnsi="Arial" w:cs="Arial"/>
         </w:rPr>
         <w:t xml:space="preserve"> es la rotación, </w:t>
+      </w:r>
+      <w:r>
+        <w:rPr>
+          <w:position w:val="-10"/>
+        </w:rPr>
+        <w:object w:dxaOrig="279" w:dyaOrig="320">
+          <v:shape id="_x0000_i1077" type="#_x0000_t75" style="width:13.75pt;height:16.3pt" o:ole="">
+            <v:imagedata r:id="rId118" o:title=""/>
+          </v:shape>
+          <o:OLEObject Type="Embed" ProgID="Equation.DSMT4" ShapeID="_x0000_i1077" DrawAspect="Content" ObjectID="_1595159842" r:id="rId119"/>
+        </w:object>
+      </w:r>
+      <w:r>
+        <w:rPr>
+          <w:rFonts w:ascii="Arial" w:hAnsi="Arial" w:cs="Arial"/>
+        </w:rPr>
+        <w:t xml:space="preserve"> es el amortiguamiento crítico, </w:t>
+      </w:r>
+      <w:r>
+        <w:rPr>
+          <w:position w:val="-10"/>
+        </w:rPr>
+        <w:object w:dxaOrig="300" w:dyaOrig="320">
+          <v:shape id="_x0000_i1078" type="#_x0000_t75" style="width:13.75pt;height:16.3pt" o:ole="">
+            <v:imagedata r:id="rId120" o:title=""/>
+          </v:shape>
+          <o:OLEObject Type="Embed" ProgID="Equation.DSMT4" ShapeID="_x0000_i1078" DrawAspect="Content" ObjectID="_1595159843" r:id="rId121"/>
+        </w:object>
+      </w:r>
+      <w:r>
+        <w:rPr>
+          <w:rFonts w:ascii="Arial" w:hAnsi="Arial" w:cs="Arial"/>
+        </w:rPr>
+        <w:t xml:space="preserve"> es la frecuencia circular donde </w:t>
+      </w:r>
+      <w:r>
+        <w:rPr>
+          <w:position w:val="-10"/>
+        </w:rPr>
+        <w:object w:dxaOrig="900" w:dyaOrig="300">
+          <v:shape id="_x0000_i1079" type="#_x0000_t75" style="width:45.7pt;height:13.75pt" o:ole="">
+            <v:imagedata r:id="rId122" o:title=""/>
+          </v:shape>
+          <o:OLEObject Type="Embed" ProgID="Equation.DSMT4" ShapeID="_x0000_i1079" DrawAspect="Content" ObjectID="_1595159844" r:id="rId123"/>
+        </w:object>
+      </w:r>
+      <w:r>
+        <w:rPr>
+          <w:rFonts w:ascii="Arial" w:hAnsi="Arial" w:cs="Arial"/>
+        </w:rPr>
+        <w:t xml:space="preserve">, </w:t>
       </w:r>
       <w:r>
         <w:rPr>
@@ -2809,111 +3005,60 @@
         </w:rPr>
         <w:object w:dxaOrig="279" w:dyaOrig="320">
           <v:shape id="_x0000_i1080" type="#_x0000_t75" style="width:13.75pt;height:16.3pt" o:ole="">
-            <v:imagedata r:id="rId118" o:title=""/>
-          </v:shape>
-          <o:OLEObject Type="Embed" ProgID="Equation.DSMT4" ShapeID="_x0000_i1080" DrawAspect="Content" ObjectID="_1591342321" r:id="rId119"/>
-        </w:object>
-      </w:r>
-      <w:r>
-        <w:rPr>
-          <w:rFonts w:ascii="Arial" w:hAnsi="Arial" w:cs="Arial"/>
-        </w:rPr>
-        <w:t xml:space="preserve"> es el amortiguamiento crítico, </w:t>
+            <v:imagedata r:id="rId124" o:title=""/>
+          </v:shape>
+          <o:OLEObject Type="Embed" ProgID="Equation.DSMT4" ShapeID="_x0000_i1080" DrawAspect="Content" ObjectID="_1595159845" r:id="rId125"/>
+        </w:object>
+      </w:r>
+      <w:r>
+        <w:rPr>
+          <w:rFonts w:ascii="Arial" w:hAnsi="Arial" w:cs="Arial"/>
+        </w:rPr>
+        <w:t xml:space="preserve"> es el levante aerodinámico, </w:t>
       </w:r>
       <w:r>
         <w:rPr>
           <w:position w:val="-10"/>
         </w:rPr>
-        <w:object w:dxaOrig="300" w:dyaOrig="320">
-          <v:shape id="_x0000_i1081" type="#_x0000_t75" style="width:15.05pt;height:16.3pt" o:ole="">
-            <v:imagedata r:id="rId120" o:title=""/>
-          </v:shape>
-          <o:OLEObject Type="Embed" ProgID="Equation.DSMT4" ShapeID="_x0000_i1081" DrawAspect="Content" ObjectID="_1591342322" r:id="rId121"/>
-        </w:object>
-      </w:r>
-      <w:r>
-        <w:rPr>
-          <w:rFonts w:ascii="Arial" w:hAnsi="Arial" w:cs="Arial"/>
-        </w:rPr>
-        <w:t xml:space="preserve"> es la frecuencia circular donde </w:t>
+        <w:object w:dxaOrig="380" w:dyaOrig="320">
+          <v:shape id="_x0000_i1081" type="#_x0000_t75" style="width:18.15pt;height:16.3pt" o:ole="">
+            <v:imagedata r:id="rId126" o:title=""/>
+          </v:shape>
+          <o:OLEObject Type="Embed" ProgID="Equation.DSMT4" ShapeID="_x0000_i1081" DrawAspect="Content" ObjectID="_1595159846" r:id="rId127"/>
+        </w:object>
+      </w:r>
+      <w:r>
+        <w:rPr>
+          <w:rFonts w:ascii="Arial" w:hAnsi="Arial" w:cs="Arial"/>
+        </w:rPr>
+        <w:t xml:space="preserve"> es el momento, </w:t>
       </w:r>
       <w:r>
         <w:rPr>
           <w:position w:val="-10"/>
         </w:rPr>
-        <w:object w:dxaOrig="900" w:dyaOrig="300">
-          <v:shape id="_x0000_i1082" type="#_x0000_t75" style="width:45.7pt;height:15.05pt" o:ole="">
-            <v:imagedata r:id="rId122" o:title=""/>
-          </v:shape>
-          <o:OLEObject Type="Embed" ProgID="Equation.DSMT4" ShapeID="_x0000_i1082" DrawAspect="Content" ObjectID="_1591342323" r:id="rId123"/>
-        </w:object>
-      </w:r>
-      <w:r>
-        <w:rPr>
-          <w:rFonts w:ascii="Arial" w:hAnsi="Arial" w:cs="Arial"/>
-        </w:rPr>
-        <w:t xml:space="preserve">, </w:t>
+        <w:object w:dxaOrig="260" w:dyaOrig="320">
+          <v:shape id="_x0000_i1082" type="#_x0000_t75" style="width:11.9pt;height:16.3pt" o:ole="">
+            <v:imagedata r:id="rId128" o:title=""/>
+          </v:shape>
+          <o:OLEObject Type="Embed" ProgID="Equation.DSMT4" ShapeID="_x0000_i1082" DrawAspect="Content" ObjectID="_1595159847" r:id="rId129"/>
+        </w:object>
+      </w:r>
+      <w:r>
+        <w:rPr>
+          <w:rFonts w:ascii="Arial" w:hAnsi="Arial" w:cs="Arial"/>
+        </w:rPr>
+        <w:t xml:space="preserve"> es la fuerza de levante debido a las ráfagas y </w:t>
       </w:r>
       <w:r>
         <w:rPr>
           <w:position w:val="-10"/>
         </w:rPr>
-        <w:object w:dxaOrig="279" w:dyaOrig="320">
-          <v:shape id="_x0000_i1083" type="#_x0000_t75" style="width:13.75pt;height:16.3pt" o:ole="">
-            <v:imagedata r:id="rId124" o:title=""/>
-          </v:shape>
-          <o:OLEObject Type="Embed" ProgID="Equation.DSMT4" ShapeID="_x0000_i1083" DrawAspect="Content" ObjectID="_1591342324" r:id="rId125"/>
-        </w:object>
-      </w:r>
-      <w:r>
-        <w:rPr>
-          <w:rFonts w:ascii="Arial" w:hAnsi="Arial" w:cs="Arial"/>
-        </w:rPr>
-        <w:t xml:space="preserve"> es el levante aerodinámico, </w:t>
-      </w:r>
-      <w:r>
-        <w:rPr>
-          <w:position w:val="-10"/>
-        </w:rPr>
-        <w:object w:dxaOrig="380" w:dyaOrig="320">
-          <v:shape id="_x0000_i1084" type="#_x0000_t75" style="width:18.8pt;height:16.3pt" o:ole="">
-            <v:imagedata r:id="rId126" o:title=""/>
-          </v:shape>
-          <o:OLEObject Type="Embed" ProgID="Equation.DSMT4" ShapeID="_x0000_i1084" DrawAspect="Content" ObjectID="_1591342325" r:id="rId127"/>
-        </w:object>
-      </w:r>
-      <w:r>
-        <w:rPr>
-          <w:rFonts w:ascii="Arial" w:hAnsi="Arial" w:cs="Arial"/>
-        </w:rPr>
-        <w:t xml:space="preserve"> es el momento, </w:t>
-      </w:r>
-      <w:r>
-        <w:rPr>
-          <w:position w:val="-10"/>
-        </w:rPr>
-        <w:object w:dxaOrig="260" w:dyaOrig="320">
-          <v:shape id="_x0000_i1085" type="#_x0000_t75" style="width:12.5pt;height:16.3pt" o:ole="">
-            <v:imagedata r:id="rId128" o:title=""/>
-          </v:shape>
-          <o:OLEObject Type="Embed" ProgID="Equation.DSMT4" ShapeID="_x0000_i1085" DrawAspect="Content" ObjectID="_1591342326" r:id="rId129"/>
-        </w:object>
-      </w:r>
-      <w:r>
-        <w:rPr>
-          <w:rFonts w:ascii="Arial" w:hAnsi="Arial" w:cs="Arial"/>
-        </w:rPr>
-        <w:t xml:space="preserve"> es la fuerza de levante debido a las ráfagas y </w:t>
-      </w:r>
-      <w:r>
-        <w:rPr>
-          <w:position w:val="-10"/>
-        </w:rPr>
         <w:object w:dxaOrig="360" w:dyaOrig="320">
-          <v:shape id="_x0000_i1086" type="#_x0000_t75" style="width:18.15pt;height:16.3pt" o:ole="">
+          <v:shape id="_x0000_i1083" type="#_x0000_t75" style="width:18.15pt;height:16.3pt" o:ole="">
             <v:imagedata r:id="rId130" o:title=""/>
           </v:shape>
-          <o:OLEObject Type="Embed" ProgID="Equation.DSMT4" ShapeID="_x0000_i1086" DrawAspect="Content" ObjectID="_1591342327" r:id="rId131"/>
+          <o:OLEObject Type="Embed" ProgID="Equation.DSMT4" ShapeID="_x0000_i1083" DrawAspect="Content" ObjectID="_1595159848" r:id="rId131"/>
         </w:object>
       </w:r>
       <w:r>
@@ -2934,16 +3079,8 @@
         <w:rPr>
           <w:rFonts w:ascii="Arial" w:hAnsi="Arial" w:cs="Arial"/>
         </w:rPr>
-        <w:t>Scanlan define las fuerzas autoexitables como</w:t>
-      </w:r>
-      <w:r>
-        <w:rPr>
-          <w:rFonts w:ascii="Arial" w:hAnsi="Arial" w:cs="Arial"/>
-        </w:rPr>
-        <w:t>:</w:t>
-      </w:r>
-      <w:bookmarkStart w:id="1" w:name="_GoBack"/>
-      <w:bookmarkEnd w:id="1"/>
+        <w:t>Scanlan define las fuerzas autoexitables como:</w:t>
+      </w:r>
     </w:p>
     <w:tbl>
       <w:tblPr>
@@ -2960,11 +3097,11 @@
         <w:tblLook w:val="04A0" w:firstRow="1" w:lastRow="0" w:firstColumn="1" w:lastColumn="0" w:noHBand="0" w:noVBand="1"/>
       </w:tblPr>
       <w:tblGrid>
-        <w:gridCol w:w="2177"/>
+        <w:gridCol w:w="2175"/>
         <w:gridCol w:w="26"/>
-        <w:gridCol w:w="4451"/>
+        <w:gridCol w:w="4455"/>
         <w:gridCol w:w="19"/>
-        <w:gridCol w:w="2381"/>
+        <w:gridCol w:w="2379"/>
       </w:tblGrid>
       <w:tr>
         <w:tc>
@@ -2996,10 +3133,10 @@
                 <w:position w:val="-30"/>
               </w:rPr>
               <w:object w:dxaOrig="4239" w:dyaOrig="720">
-                <v:shape id="_x0000_i1087" type="#_x0000_t75" style="width:211.6pt;height:36.3pt" o:ole="">
+                <v:shape id="_x0000_i1084" type="#_x0000_t75" style="width:212.25pt;height:36.3pt" o:ole="">
                   <v:imagedata r:id="rId132" o:title=""/>
                 </v:shape>
-                <o:OLEObject Type="Embed" ProgID="Equation.DSMT4" ShapeID="_x0000_i1087" DrawAspect="Content" ObjectID="_1591342328" r:id="rId133"/>
+                <o:OLEObject Type="Embed" ProgID="Equation.DSMT4" ShapeID="_x0000_i1084" DrawAspect="Content" ObjectID="_1595159849" r:id="rId133"/>
               </w:object>
             </w:r>
           </w:p>
@@ -3056,10 +3193,10 @@
                 <w:position w:val="-30"/>
               </w:rPr>
               <w:object w:dxaOrig="4280" w:dyaOrig="720">
-                <v:shape id="_x0000_i1088" type="#_x0000_t75" style="width:214.1pt;height:36.3pt" o:ole="">
+                <v:shape id="_x0000_i1085" type="#_x0000_t75" style="width:214.1pt;height:36.3pt" o:ole="">
                   <v:imagedata r:id="rId134" o:title=""/>
                 </v:shape>
-                <o:OLEObject Type="Embed" ProgID="Equation.DSMT4" ShapeID="_x0000_i1088" DrawAspect="Content" ObjectID="_1591342329" r:id="rId135"/>
+                <o:OLEObject Type="Embed" ProgID="Equation.DSMT4" ShapeID="_x0000_i1085" DrawAspect="Content" ObjectID="_1595159850" r:id="rId135"/>
               </w:object>
             </w:r>
           </w:p>
@@ -3118,10 +3255,10 @@
           <w:position w:val="-10"/>
         </w:rPr>
         <w:object w:dxaOrig="220" w:dyaOrig="260">
-          <v:shape id="_x0000_i1089" type="#_x0000_t75" style="width:11.25pt;height:12.5pt" o:ole="">
+          <v:shape id="_x0000_i1086" type="#_x0000_t75" style="width:11.9pt;height:11.9pt" o:ole="">
             <v:imagedata r:id="rId136" o:title=""/>
           </v:shape>
-          <o:OLEObject Type="Embed" ProgID="Equation.DSMT4" ShapeID="_x0000_i1089" DrawAspect="Content" ObjectID="_1591342330" r:id="rId137"/>
+          <o:OLEObject Type="Embed" ProgID="Equation.DSMT4" ShapeID="_x0000_i1086" DrawAspect="Content" ObjectID="_1595159851" r:id="rId137"/>
         </w:object>
       </w:r>
       <w:r>
@@ -3135,27 +3272,27 @@
           <w:position w:val="-4"/>
         </w:rPr>
         <w:object w:dxaOrig="220" w:dyaOrig="240">
-          <v:shape id="_x0000_i1090" type="#_x0000_t75" style="width:11.25pt;height:11.9pt" o:ole="">
+          <v:shape id="_x0000_i1087" type="#_x0000_t75" style="width:11.9pt;height:11.9pt" o:ole="">
             <v:imagedata r:id="rId138" o:title=""/>
           </v:shape>
-          <o:OLEObject Type="Embed" ProgID="Equation.DSMT4" ShapeID="_x0000_i1090" DrawAspect="Content" ObjectID="_1591342331" r:id="rId139"/>
-        </w:object>
-      </w:r>
-      <w:r>
-        <w:rPr>
-          <w:rFonts w:ascii="Arial" w:hAnsi="Arial" w:cs="Arial"/>
-        </w:rPr>
-        <w:t xml:space="preserve"> es el ancho del puente, </w:t>
+          <o:OLEObject Type="Embed" ProgID="Equation.DSMT4" ShapeID="_x0000_i1087" DrawAspect="Content" ObjectID="_1595159852" r:id="rId139"/>
+        </w:object>
+      </w:r>
+      <w:r>
+        <w:rPr>
+          <w:rFonts w:ascii="Arial" w:hAnsi="Arial" w:cs="Arial"/>
+        </w:rPr>
+        <w:t xml:space="preserve"> es el ancho del tablero del puente, </w:t>
       </w:r>
       <w:r>
         <w:rPr>
           <w:position w:val="-4"/>
         </w:rPr>
         <w:object w:dxaOrig="260" w:dyaOrig="240">
-          <v:shape id="_x0000_i1091" type="#_x0000_t75" style="width:12.5pt;height:11.9pt" o:ole="">
+          <v:shape id="_x0000_i1088" type="#_x0000_t75" style="width:11.9pt;height:11.9pt" o:ole="">
             <v:imagedata r:id="rId140" o:title=""/>
           </v:shape>
-          <o:OLEObject Type="Embed" ProgID="Equation.DSMT4" ShapeID="_x0000_i1091" DrawAspect="Content" ObjectID="_1591342332" r:id="rId141"/>
+          <o:OLEObject Type="Embed" ProgID="Equation.DSMT4" ShapeID="_x0000_i1088" DrawAspect="Content" ObjectID="_1595159853" r:id="rId141"/>
         </w:object>
       </w:r>
       <w:r>
@@ -3169,10 +3306,10 @@
           <w:position w:val="-6"/>
         </w:rPr>
         <w:object w:dxaOrig="1060" w:dyaOrig="260">
-          <v:shape id="_x0000_i1092" type="#_x0000_t75" style="width:53.2pt;height:12.5pt" o:ole="">
+          <v:shape id="_x0000_i1089" type="#_x0000_t75" style="width:53.85pt;height:11.9pt" o:ole="">
             <v:imagedata r:id="rId142" o:title=""/>
           </v:shape>
-          <o:OLEObject Type="Embed" ProgID="Equation.DSMT4" ShapeID="_x0000_i1092" DrawAspect="Content" ObjectID="_1591342333" r:id="rId143"/>
+          <o:OLEObject Type="Embed" ProgID="Equation.DSMT4" ShapeID="_x0000_i1089" DrawAspect="Content" ObjectID="_1595159854" r:id="rId143"/>
         </w:object>
       </w:r>
       <w:r>
@@ -3186,27 +3323,27 @@
           <w:position w:val="-6"/>
         </w:rPr>
         <w:object w:dxaOrig="220" w:dyaOrig="260">
-          <v:shape id="_x0000_i1093" type="#_x0000_t75" style="width:10.65pt;height:12.5pt" o:ole="">
+          <v:shape id="_x0000_i1090" type="#_x0000_t75" style="width:10pt;height:11.9pt" o:ole="">
             <v:imagedata r:id="rId144" o:title=""/>
           </v:shape>
-          <o:OLEObject Type="Embed" ProgID="Equation.DSMT4" ShapeID="_x0000_i1093" DrawAspect="Content" ObjectID="_1591342334" r:id="rId145"/>
-        </w:object>
-      </w:r>
-      <w:r>
-        <w:rPr>
-          <w:rFonts w:ascii="Arial" w:hAnsi="Arial" w:cs="Arial"/>
-        </w:rPr>
-        <w:t xml:space="preserve"> es la velocidad media, </w:t>
+          <o:OLEObject Type="Embed" ProgID="Equation.DSMT4" ShapeID="_x0000_i1090" DrawAspect="Content" ObjectID="_1595159855" r:id="rId145"/>
+        </w:object>
+      </w:r>
+      <w:r>
+        <w:rPr>
+          <w:rFonts w:ascii="Arial" w:hAnsi="Arial" w:cs="Arial"/>
+        </w:rPr>
+        <w:t xml:space="preserve"> es la velocidad media , </w:t>
       </w:r>
       <w:r>
         <w:rPr>
           <w:position w:val="-10"/>
         </w:rPr>
         <w:object w:dxaOrig="340" w:dyaOrig="360">
-          <v:shape id="_x0000_i1094" type="#_x0000_t75" style="width:16.9pt;height:18.15pt" o:ole="">
+          <v:shape id="_x0000_i1091" type="#_x0000_t75" style="width:18.15pt;height:18.15pt" o:ole="">
             <v:imagedata r:id="rId146" o:title=""/>
           </v:shape>
-          <o:OLEObject Type="Embed" ProgID="Equation.DSMT4" ShapeID="_x0000_i1094" DrawAspect="Content" ObjectID="_1591342335" r:id="rId147"/>
+          <o:OLEObject Type="Embed" ProgID="Equation.DSMT4" ShapeID="_x0000_i1091" DrawAspect="Content" ObjectID="_1595159856" r:id="rId147"/>
         </w:object>
       </w:r>
       <w:r>
@@ -3220,10 +3357,10 @@
           <w:position w:val="-10"/>
         </w:rPr>
         <w:object w:dxaOrig="279" w:dyaOrig="360">
-          <v:shape id="_x0000_i1095" type="#_x0000_t75" style="width:13.75pt;height:18.15pt" o:ole="">
+          <v:shape id="_x0000_i1092" type="#_x0000_t75" style="width:13.75pt;height:18.15pt" o:ole="">
             <v:imagedata r:id="rId148" o:title=""/>
           </v:shape>
-          <o:OLEObject Type="Embed" ProgID="Equation.DSMT4" ShapeID="_x0000_i1095" DrawAspect="Content" ObjectID="_1591342336" r:id="rId149"/>
+          <o:OLEObject Type="Embed" ProgID="Equation.DSMT4" ShapeID="_x0000_i1092" DrawAspect="Content" ObjectID="_1595159857" r:id="rId149"/>
         </w:object>
       </w:r>
       <w:r>
@@ -3251,10 +3388,10 @@
           <w:position w:val="-10"/>
         </w:rPr>
         <w:object w:dxaOrig="980" w:dyaOrig="300">
-          <v:shape id="_x0000_i1107" type="#_x0000_t75" style="width:49.45pt;height:15.05pt" o:ole="">
+          <v:shape id="_x0000_i1093" type="#_x0000_t75" style="width:50.1pt;height:13.75pt" o:ole="">
             <v:imagedata r:id="rId150" o:title=""/>
           </v:shape>
-          <o:OLEObject Type="Embed" ProgID="Equation.DSMT4" ShapeID="_x0000_i1107" DrawAspect="Content" ObjectID="_1591342337" r:id="rId151"/>
+          <o:OLEObject Type="Embed" ProgID="Equation.DSMT4" ShapeID="_x0000_i1093" DrawAspect="Content" ObjectID="_1595159858" r:id="rId151"/>
         </w:object>
       </w:r>
       <w:r>
@@ -3327,10 +3464,10 @@
                 <w:position w:val="-28"/>
               </w:rPr>
               <w:object w:dxaOrig="3960" w:dyaOrig="680">
-                <v:shape id="_x0000_i1096" type="#_x0000_t75" style="width:197.85pt;height:33.8pt" o:ole="">
+                <v:shape id="_x0000_i1094" type="#_x0000_t75" style="width:197.85pt;height:33.8pt" o:ole="">
                   <v:imagedata r:id="rId152" o:title=""/>
                 </v:shape>
-                <o:OLEObject Type="Embed" ProgID="Equation.DSMT4" ShapeID="_x0000_i1096" DrawAspect="Content" ObjectID="_1591342338" r:id="rId153"/>
+                <o:OLEObject Type="Embed" ProgID="Equation.DSMT4" ShapeID="_x0000_i1094" DrawAspect="Content" ObjectID="_1595159859" r:id="rId153"/>
               </w:object>
             </w:r>
           </w:p>
@@ -3386,10 +3523,10 @@
                 <w:position w:val="-28"/>
               </w:rPr>
               <w:object w:dxaOrig="3780" w:dyaOrig="680">
-                <v:shape id="_x0000_i1097" type="#_x0000_t75" style="width:189.1pt;height:33.8pt" o:ole="">
+                <v:shape id="_x0000_i1095" type="#_x0000_t75" style="width:187.85pt;height:33.8pt" o:ole="">
                   <v:imagedata r:id="rId154" o:title=""/>
                 </v:shape>
-                <o:OLEObject Type="Embed" ProgID="Equation.DSMT4" ShapeID="_x0000_i1097" DrawAspect="Content" ObjectID="_1591342339" r:id="rId155"/>
+                <o:OLEObject Type="Embed" ProgID="Equation.DSMT4" ShapeID="_x0000_i1095" DrawAspect="Content" ObjectID="_1595159860" r:id="rId155"/>
               </w:object>
             </w:r>
           </w:p>
@@ -3442,10 +3579,10 @@
           <w:position w:val="-10"/>
         </w:rPr>
         <w:object w:dxaOrig="420" w:dyaOrig="300">
-          <v:shape id="_x0000_i1098" type="#_x0000_t75" style="width:21.3pt;height:15.05pt" o:ole="">
+          <v:shape id="_x0000_i1096" type="#_x0000_t75" style="width:20.05pt;height:13.75pt" o:ole="">
             <v:imagedata r:id="rId156" o:title=""/>
           </v:shape>
-          <o:OLEObject Type="Embed" ProgID="Equation.DSMT4" ShapeID="_x0000_i1098" DrawAspect="Content" ObjectID="_1591342340" r:id="rId157"/>
+          <o:OLEObject Type="Embed" ProgID="Equation.DSMT4" ShapeID="_x0000_i1096" DrawAspect="Content" ObjectID="_1595159861" r:id="rId157"/>
         </w:object>
       </w:r>
       <w:r>
@@ -3456,17 +3593,65 @@
           <w:position w:val="-10"/>
         </w:rPr>
         <w:object w:dxaOrig="440" w:dyaOrig="300">
-          <v:shape id="_x0000_i1099" type="#_x0000_t75" style="width:22.55pt;height:15.05pt" o:ole="">
+          <v:shape id="_x0000_i1097" type="#_x0000_t75" style="width:21.9pt;height:13.75pt" o:ole="">
             <v:imagedata r:id="rId158" o:title=""/>
           </v:shape>
-          <o:OLEObject Type="Embed" ProgID="Equation.DSMT4" ShapeID="_x0000_i1099" DrawAspect="Content" ObjectID="_1591342341" r:id="rId159"/>
-        </w:object>
-      </w:r>
-      <w:r>
-        <w:rPr>
-          <w:rFonts w:ascii="Arial" w:hAnsi="Arial" w:cs="Arial"/>
-        </w:rPr>
-        <w:t xml:space="preserve"> es la velocidad horizontal y vertical debido a la ráfaga respectivamente. </w:t>
+          <o:OLEObject Type="Embed" ProgID="Equation.DSMT4" ShapeID="_x0000_i1097" DrawAspect="Content" ObjectID="_1595159862" r:id="rId159"/>
+        </w:object>
+      </w:r>
+      <w:r>
+        <w:rPr>
+          <w:rFonts w:ascii="Arial" w:hAnsi="Arial" w:cs="Arial"/>
+        </w:rPr>
+        <w:t xml:space="preserve"> es la velocidad horizontal y vertical debido a la ráfaga, respectivamente. </w:t>
+      </w:r>
+      <w:r>
+        <w:rPr>
+          <w:position w:val="-10"/>
+        </w:rPr>
+        <w:object w:dxaOrig="320" w:dyaOrig="320">
+          <v:shape id="_x0000_i1098" type="#_x0000_t75" style="width:16.3pt;height:16.3pt" o:ole="">
+            <v:imagedata r:id="rId160" o:title=""/>
+          </v:shape>
+          <o:OLEObject Type="Embed" ProgID="Equation.DSMT4" ShapeID="_x0000_i1098" DrawAspect="Content" ObjectID="_1595159863" r:id="rId161"/>
+        </w:object>
+      </w:r>
+      <w:r>
+        <w:rPr>
+          <w:rFonts w:ascii="Arial" w:hAnsi="Arial" w:cs="Arial"/>
+        </w:rPr>
+        <w:t xml:space="preserve"> </w:t>
+      </w:r>
+      <w:proofErr w:type="gramStart"/>
+      <w:r>
+        <w:rPr>
+          <w:rFonts w:ascii="Arial" w:hAnsi="Arial" w:cs="Arial"/>
+        </w:rPr>
+        <w:t>es</w:t>
+      </w:r>
+      <w:proofErr w:type="gramEnd"/>
+      <w:r>
+        <w:rPr>
+          <w:rFonts w:ascii="Arial" w:hAnsi="Arial" w:cs="Arial"/>
+        </w:rPr>
+        <w:t xml:space="preserve"> el coeficiente de arrastre, </w:t>
+      </w:r>
+      <w:r>
+        <w:rPr>
+          <w:position w:val="-10"/>
+        </w:rPr>
+        <w:object w:dxaOrig="300" w:dyaOrig="320">
+          <v:shape id="_x0000_i1099" type="#_x0000_t75" style="width:13.75pt;height:16.3pt" o:ole="">
+            <v:imagedata r:id="rId162" o:title=""/>
+          </v:shape>
+          <o:OLEObject Type="Embed" ProgID="Equation.DSMT4" ShapeID="_x0000_i1099" DrawAspect="Content" ObjectID="_1595159864" r:id="rId163"/>
+        </w:object>
+      </w:r>
+      <w:r>
+        <w:rPr>
+          <w:rFonts w:ascii="Arial" w:hAnsi="Arial" w:cs="Arial"/>
+        </w:rPr>
+        <w:t xml:space="preserve"> el de levante, </w:t>
       </w:r>
       <w:r>
         <w:rPr>
@@ -3474,57 +3659,9 @@
         </w:rPr>
         <w:object w:dxaOrig="320" w:dyaOrig="320">
           <v:shape id="_x0000_i1100" type="#_x0000_t75" style="width:16.3pt;height:16.3pt" o:ole="">
-            <v:imagedata r:id="rId160" o:title=""/>
-          </v:shape>
-          <o:OLEObject Type="Embed" ProgID="Equation.DSMT4" ShapeID="_x0000_i1100" DrawAspect="Content" ObjectID="_1591342342" r:id="rId161"/>
-        </w:object>
-      </w:r>
-      <w:r>
-        <w:rPr>
-          <w:rFonts w:ascii="Arial" w:hAnsi="Arial" w:cs="Arial"/>
-        </w:rPr>
-        <w:t xml:space="preserve"> </w:t>
-      </w:r>
-      <w:proofErr w:type="gramStart"/>
-      <w:r>
-        <w:rPr>
-          <w:rFonts w:ascii="Arial" w:hAnsi="Arial" w:cs="Arial"/>
-        </w:rPr>
-        <w:t>es</w:t>
-      </w:r>
-      <w:proofErr w:type="gramEnd"/>
-      <w:r>
-        <w:rPr>
-          <w:rFonts w:ascii="Arial" w:hAnsi="Arial" w:cs="Arial"/>
-        </w:rPr>
-        <w:t xml:space="preserve"> el coeficiente de arrastre, </w:t>
-      </w:r>
-      <w:r>
-        <w:rPr>
-          <w:position w:val="-10"/>
-        </w:rPr>
-        <w:object w:dxaOrig="300" w:dyaOrig="320">
-          <v:shape id="_x0000_i1101" type="#_x0000_t75" style="width:15.05pt;height:16.3pt" o:ole="">
-            <v:imagedata r:id="rId162" o:title=""/>
-          </v:shape>
-          <o:OLEObject Type="Embed" ProgID="Equation.DSMT4" ShapeID="_x0000_i1101" DrawAspect="Content" ObjectID="_1591342343" r:id="rId163"/>
-        </w:object>
-      </w:r>
-      <w:r>
-        <w:rPr>
-          <w:rFonts w:ascii="Arial" w:hAnsi="Arial" w:cs="Arial"/>
-        </w:rPr>
-        <w:t xml:space="preserve"> el de levante, </w:t>
-      </w:r>
-      <w:r>
-        <w:rPr>
-          <w:position w:val="-10"/>
-        </w:rPr>
-        <w:object w:dxaOrig="320" w:dyaOrig="320">
-          <v:shape id="_x0000_i1102" type="#_x0000_t75" style="width:16.3pt;height:16.3pt" o:ole="">
             <v:imagedata r:id="rId164" o:title=""/>
           </v:shape>
-          <o:OLEObject Type="Embed" ProgID="Equation.DSMT4" ShapeID="_x0000_i1102" DrawAspect="Content" ObjectID="_1591342344" r:id="rId165"/>
+          <o:OLEObject Type="Embed" ProgID="Equation.DSMT4" ShapeID="_x0000_i1100" DrawAspect="Content" ObjectID="_1595159865" r:id="rId165"/>
         </w:object>
       </w:r>
       <w:r>
@@ -3538,10 +3675,10 @@
           <w:position w:val="-22"/>
         </w:rPr>
         <w:object w:dxaOrig="480" w:dyaOrig="580">
-          <v:shape id="_x0000_i1103" type="#_x0000_t75" style="width:24.4pt;height:28.8pt" o:ole="">
+          <v:shape id="_x0000_i1101" type="#_x0000_t75" style="width:23.8pt;height:28.15pt" o:ole="">
             <v:imagedata r:id="rId166" o:title=""/>
           </v:shape>
-          <o:OLEObject Type="Embed" ProgID="Equation.DSMT4" ShapeID="_x0000_i1103" DrawAspect="Content" ObjectID="_1591342345" r:id="rId167"/>
+          <o:OLEObject Type="Embed" ProgID="Equation.DSMT4" ShapeID="_x0000_i1101" DrawAspect="Content" ObjectID="_1595159866" r:id="rId167"/>
         </w:object>
       </w:r>
       <w:r>
@@ -3555,10 +3692,10 @@
           <w:position w:val="-22"/>
         </w:rPr>
         <w:object w:dxaOrig="540" w:dyaOrig="580">
-          <v:shape id="_x0000_i1104" type="#_x0000_t75" style="width:26.3pt;height:28.8pt" o:ole="">
+          <v:shape id="_x0000_i1102" type="#_x0000_t75" style="width:26.3pt;height:28.15pt" o:ole="">
             <v:imagedata r:id="rId168" o:title=""/>
           </v:shape>
-          <o:OLEObject Type="Embed" ProgID="Equation.DSMT4" ShapeID="_x0000_i1104" DrawAspect="Content" ObjectID="_1591342346" r:id="rId169"/>
+          <o:OLEObject Type="Embed" ProgID="Equation.DSMT4" ShapeID="_x0000_i1102" DrawAspect="Content" ObjectID="_1595159867" r:id="rId169"/>
         </w:object>
       </w:r>
       <w:r>
@@ -3587,7 +3724,7 @@
         <w:rPr>
           <w:rFonts w:ascii="Arial" w:hAnsi="Arial" w:cs="Arial"/>
         </w:rPr>
-        <w:t xml:space="preserve"> (2011) presenta las fuerzas de ráfaga como se muestra en las ecuaciones 4.14 las cuales se evalúan a partir de o derivadas aerodinámicas.</w:t>
+        <w:t xml:space="preserve"> (2011) presenta las fuerzas de ráfaga como se muestra en las ecuaciones 4.14 las cuales se evalúan a partir de las derivadas aerodinámicas.</w:t>
       </w:r>
     </w:p>
     <w:tbl>
@@ -3605,9 +3742,9 @@
         <w:tblLook w:val="04A0" w:firstRow="1" w:lastRow="0" w:firstColumn="1" w:lastColumn="0" w:noHBand="0" w:noVBand="1"/>
       </w:tblPr>
       <w:tblGrid>
-        <w:gridCol w:w="1791"/>
-        <w:gridCol w:w="5171"/>
-        <w:gridCol w:w="2092"/>
+        <w:gridCol w:w="1789"/>
+        <w:gridCol w:w="5175"/>
+        <w:gridCol w:w="2090"/>
       </w:tblGrid>
       <w:tr>
         <w:tc>
@@ -3639,10 +3776,10 @@
                 <w:position w:val="-30"/>
               </w:rPr>
               <w:object w:dxaOrig="4819" w:dyaOrig="720">
-                <v:shape id="_x0000_i1105" type="#_x0000_t75" style="width:240.4pt;height:36.3pt" o:ole="">
+                <v:shape id="_x0000_i1103" type="#_x0000_t75" style="width:239.8pt;height:36.3pt" o:ole="">
                   <v:imagedata r:id="rId170" o:title=""/>
                 </v:shape>
-                <o:OLEObject Type="Embed" ProgID="Equation.DSMT4" ShapeID="_x0000_i1105" DrawAspect="Content" ObjectID="_1591342347" r:id="rId171"/>
+                <o:OLEObject Type="Embed" ProgID="Equation.DSMT4" ShapeID="_x0000_i1103" DrawAspect="Content" ObjectID="_1595159868" r:id="rId171"/>
               </w:object>
             </w:r>
           </w:p>
@@ -3698,10 +3835,10 @@
                 <w:position w:val="-30"/>
               </w:rPr>
               <w:object w:dxaOrig="4959" w:dyaOrig="720">
-                <v:shape id="_x0000_i1106" type="#_x0000_t75" style="width:247.95pt;height:36.3pt" o:ole="">
+                <v:shape id="_x0000_i1104" type="#_x0000_t75" style="width:247.95pt;height:36.3pt" o:ole="">
                   <v:imagedata r:id="rId172" o:title=""/>
                 </v:shape>
-                <o:OLEObject Type="Embed" ProgID="Equation.DSMT4" ShapeID="_x0000_i1106" DrawAspect="Content" ObjectID="_1591342348" r:id="rId173"/>
+                <o:OLEObject Type="Embed" ProgID="Equation.DSMT4" ShapeID="_x0000_i1104" DrawAspect="Content" ObjectID="_1595159869" r:id="rId173"/>
               </w:object>
             </w:r>
           </w:p>
@@ -3739,7 +3876,19 @@
         <w:rPr>
           <w:rFonts w:ascii="Arial" w:hAnsi="Arial" w:cs="Arial"/>
         </w:rPr>
-        <w:t>La diferencia entre las ecuaciones (4.12) y (4.14) es en que la primera solo empela seis derivadas aerodinámicas y la segunda ocupa ocho derivadas aerodinámicas. Estas derivadas aerodinámicas describen el comportamiento a flexión, torsión y la combinación de ambas por lo que la ecuación (4.14) considera todas las combinaciones posibles entre flexión y torsión.</w:t>
+        <w:t xml:space="preserve">La diferencia entre las ecuaciones (4.12) y (4.14) es en que la primera solo </w:t>
+      </w:r>
+      <w:r>
+        <w:rPr>
+          <w:rFonts w:ascii="Arial" w:hAnsi="Arial" w:cs="Arial"/>
+        </w:rPr>
+        <w:t>emplea</w:t>
+      </w:r>
+      <w:r>
+        <w:rPr>
+          <w:rFonts w:ascii="Arial" w:hAnsi="Arial" w:cs="Arial"/>
+        </w:rPr>
+        <w:t xml:space="preserve"> seis derivadas aerodinámicas y la segunda ocupa ocho derivadas aerodinámicas. Estas derivadas aerodinámicas describen el comportamiento a flexión, torsión y la combinación de ambas por lo que la ecuación (4.14) considera todas las combinaciones posibles entre flexión y torsión.</w:t>
       </w:r>
     </w:p>
     <w:p>
@@ -3778,21 +3927,21 @@
         <w:rPr>
           <w:rFonts w:ascii="Arial" w:hAnsi="Arial" w:cs="Arial"/>
         </w:rPr>
-        <w:t xml:space="preserve">En este capítulo se pudo ver que se puede obtener la respuesta ante efectos ráfagas y vórtices en el dominio de la frecuencia, esto nos permite trabajar con las funciones de densidad las cuales se encuentran en este dominio. </w:t>
-      </w:r>
-    </w:p>
-    <w:p>
-      <w:pPr>
-        <w:jc w:val="both"/>
-        <w:rPr>
-          <w:rFonts w:ascii="Arial" w:hAnsi="Arial" w:cs="Arial"/>
-        </w:rPr>
-      </w:pPr>
-      <w:r>
-        <w:rPr>
-          <w:rFonts w:ascii="Arial" w:hAnsi="Arial" w:cs="Arial"/>
-        </w:rPr>
-        <w:t xml:space="preserve">También se mostraron las ecuaciones de Scanlan para el efecto de aleteo las cuales involucran un acoplamiento torsional y a flexión vertical, esto permitirá resolver las ecuaciones en el dominio del tiempo. </w:t>
+        <w:t xml:space="preserve">En este capítulo se revisó como obtener la respuesta ante efectos ráfagas y vórtices en el dominio de la frecuencia, esto permite trabajar con las funciones de densidad las cuales se encuentran en este dominio. </w:t>
+      </w:r>
+    </w:p>
+    <w:p>
+      <w:pPr>
+        <w:jc w:val="both"/>
+        <w:rPr>
+          <w:rFonts w:ascii="Arial" w:hAnsi="Arial" w:cs="Arial"/>
+        </w:rPr>
+      </w:pPr>
+      <w:r>
+        <w:rPr>
+          <w:rFonts w:ascii="Arial" w:hAnsi="Arial" w:cs="Arial"/>
+        </w:rPr>
+        <w:t xml:space="preserve">También se mostraron las ecuaciones propuestas por Scanlan para el efecto de aleteo las cuales involucran un acoplamiento torsional y a flexión vertical, esto permitirá resolver las ecuaciones en el dominio del tiempo. </w:t>
       </w:r>
     </w:p>
     <w:p>
@@ -3906,6 +4055,10 @@
         </w:rPr>
         <w:t xml:space="preserve"> Washington DC: NACA Report No. 496.</w:t>
       </w:r>
+    </w:p>
+    <w:p>
+      <w:bookmarkStart w:id="1" w:name="_GoBack"/>
+      <w:bookmarkEnd w:id="1"/>
     </w:p>
     <w:sectPr>
       <w:headerReference w:type="even" r:id="rId174"/>
@@ -5178,7 +5331,7 @@
 </file>
 
 <file path=customXml/itemProps1.xml><?xml version="1.0" encoding="utf-8"?>
-<ds:datastoreItem xmlns:ds="http://schemas.openxmlformats.org/officeDocument/2006/customXml" ds:itemID="{072F88AE-269B-4589-BCD5-D7CBF475B4CE}">
+<ds:datastoreItem xmlns:ds="http://schemas.openxmlformats.org/officeDocument/2006/customXml" ds:itemID="{7FB56982-B778-435A-9CE4-2D1291B6B6D7}">
   <ds:schemaRefs>
     <ds:schemaRef ds:uri="http://schemas.openxmlformats.org/officeDocument/2006/bibliography"/>
   </ds:schemaRefs>

</xml_diff>